<commit_message>
Added Social Media Post
</commit_message>
<xml_diff>
--- a/WebAutomationResearch/main-app/SubmissionFiles/Diary/Weekly Diary.docx
+++ b/WebAutomationResearch/main-app/SubmissionFiles/Diary/Weekly Diary.docx
@@ -80,29 +80,7 @@
           <w:szCs w:val="24"/>
           <w:lang w:eastAsia="en-GB"/>
         </w:rPr>
-        <w:t xml:space="preserve">The most common type of commercial application is what is known as a CRUD web application. A web interface to a database that is used to digitise the bureaucracy of an organisation. Most professional software developers repeat very similar tasks over and over to create these kinds of web application. The goal of this project is to use as simple a specification as possible to define a CRUD application and then automatically use this specification to produce </w:t>
-      </w:r>
-      <w:proofErr w:type="gramStart"/>
-      <w:r>
-        <w:rPr>
-          <w:rFonts w:ascii="Lato" w:eastAsia="Times New Roman" w:hAnsi="Lato" w:cs="Lato"/>
-          <w:color w:val="4A4A4A"/>
-          <w:sz w:val="24"/>
-          <w:szCs w:val="24"/>
-          <w:lang w:eastAsia="en-GB"/>
-        </w:rPr>
-        <w:t>all of</w:t>
-      </w:r>
-      <w:proofErr w:type="gramEnd"/>
-      <w:r>
-        <w:rPr>
-          <w:rFonts w:ascii="Lato" w:eastAsia="Times New Roman" w:hAnsi="Lato" w:cs="Lato"/>
-          <w:color w:val="4A4A4A"/>
-          <w:sz w:val="24"/>
-          <w:szCs w:val="24"/>
-          <w:lang w:eastAsia="en-GB"/>
-        </w:rPr>
-        <w:t xml:space="preserve"> the extra code, html, config and other files needed to create a web application with popular web frameworks.</w:t>
+        <w:t>The most common type of commercial application is what is known as a CRUD web application. A web interface to a database that is used to digitise the bureaucracy of an organisation. Most professional software developers repeat very similar tasks over and over to create these kinds of web application. The goal of this project is to use as simple a specification as possible to define a CRUD application and then automatically use this specification to produce all of the extra code, html, config and other files needed to create a web application with popular web frameworks.</w:t>
       </w:r>
     </w:p>
     <w:p>
@@ -158,29 +136,7 @@
           <w:szCs w:val="24"/>
           <w:lang w:eastAsia="en-GB"/>
         </w:rPr>
-        <w:t xml:space="preserve"> users fill in web forms which have some web logic to prevent users from submitting the forms unless the input is ‘valid’ </w:t>
-      </w:r>
-      <w:proofErr w:type="gramStart"/>
-      <w:r>
-        <w:rPr>
-          <w:rFonts w:ascii="Lato" w:eastAsia="Times New Roman" w:hAnsi="Lato" w:cs="Lato"/>
-          <w:color w:val="4A4A4A"/>
-          <w:sz w:val="24"/>
-          <w:szCs w:val="24"/>
-          <w:lang w:eastAsia="en-GB"/>
-        </w:rPr>
-        <w:t>e.g.</w:t>
-      </w:r>
-      <w:proofErr w:type="gramEnd"/>
-      <w:r>
-        <w:rPr>
-          <w:rFonts w:ascii="Lato" w:eastAsia="Times New Roman" w:hAnsi="Lato" w:cs="Lato"/>
-          <w:color w:val="4A4A4A"/>
-          <w:sz w:val="24"/>
-          <w:szCs w:val="24"/>
-          <w:lang w:eastAsia="en-GB"/>
-        </w:rPr>
-        <w:t xml:space="preserve"> date of birth not after the current date.</w:t>
+        <w:t xml:space="preserve"> users fill in web forms which have some web logic to prevent users from submitting the forms unless the input is ‘valid’ e.g. date of birth not after the current date.</w:t>
       </w:r>
     </w:p>
     <w:p>
@@ -325,20 +281,8 @@
           <w:szCs w:val="24"/>
           <w:lang w:eastAsia="en-GB"/>
         </w:rPr>
-        <w:t xml:space="preserve">The systems typically have a user login </w:t>
-      </w:r>
-      <w:proofErr w:type="gramStart"/>
-      <w:r>
-        <w:rPr>
-          <w:rFonts w:ascii="Lato" w:eastAsia="Times New Roman" w:hAnsi="Lato" w:cs="Lato"/>
-          <w:color w:val="4A4A4A"/>
-          <w:sz w:val="24"/>
-          <w:szCs w:val="24"/>
-          <w:lang w:eastAsia="en-GB"/>
-        </w:rPr>
-        <w:t>system</w:t>
-      </w:r>
-      <w:proofErr w:type="gramEnd"/>
+        <w:t>The systems typically have a user login system</w:t>
+      </w:r>
     </w:p>
     <w:p>
       <w:pPr>
@@ -429,29 +373,7 @@
           <w:szCs w:val="24"/>
           <w:lang w:eastAsia="en-GB"/>
         </w:rPr>
-        <w:t xml:space="preserve">The purpose of this project is to define a minimal set of information that can create </w:t>
-      </w:r>
-      <w:proofErr w:type="gramStart"/>
-      <w:r>
-        <w:rPr>
-          <w:rFonts w:ascii="Lato" w:eastAsia="Times New Roman" w:hAnsi="Lato" w:cs="Lato"/>
-          <w:color w:val="4A4A4A"/>
-          <w:sz w:val="24"/>
-          <w:szCs w:val="24"/>
-          <w:lang w:eastAsia="en-GB"/>
-        </w:rPr>
-        <w:t>the majority of</w:t>
-      </w:r>
-      <w:proofErr w:type="gramEnd"/>
-      <w:r>
-        <w:rPr>
-          <w:rFonts w:ascii="Lato" w:eastAsia="Times New Roman" w:hAnsi="Lato" w:cs="Lato"/>
-          <w:color w:val="4A4A4A"/>
-          <w:sz w:val="24"/>
-          <w:szCs w:val="24"/>
-          <w:lang w:eastAsia="en-GB"/>
-        </w:rPr>
-        <w:t xml:space="preserve"> a common CRUD web app project:</w:t>
+        <w:t>The purpose of this project is to define a minimal set of information that can create the majority of a common CRUD web app project:</w:t>
       </w:r>
     </w:p>
     <w:p>
@@ -474,41 +396,7 @@
           <w:szCs w:val="24"/>
           <w:lang w:eastAsia="en-GB"/>
         </w:rPr>
-        <w:t xml:space="preserve">Specify the objects that store information using a </w:t>
-      </w:r>
-      <w:proofErr w:type="spellStart"/>
-      <w:proofErr w:type="gramStart"/>
-      <w:r>
-        <w:rPr>
-          <w:rFonts w:ascii="Lato" w:eastAsia="Times New Roman" w:hAnsi="Lato" w:cs="Lato"/>
-          <w:color w:val="4A4A4A"/>
-          <w:sz w:val="24"/>
-          <w:szCs w:val="24"/>
-          <w:lang w:eastAsia="en-GB"/>
-        </w:rPr>
-        <w:t>models</w:t>
-      </w:r>
-      <w:proofErr w:type="gramEnd"/>
-      <w:r>
-        <w:rPr>
-          <w:rFonts w:ascii="Lato" w:eastAsia="Times New Roman" w:hAnsi="Lato" w:cs="Lato"/>
-          <w:color w:val="4A4A4A"/>
-          <w:sz w:val="24"/>
-          <w:szCs w:val="24"/>
-          <w:lang w:eastAsia="en-GB"/>
-        </w:rPr>
-        <w:t>.json</w:t>
-      </w:r>
-      <w:proofErr w:type="spellEnd"/>
-      <w:r>
-        <w:rPr>
-          <w:rFonts w:ascii="Lato" w:eastAsia="Times New Roman" w:hAnsi="Lato" w:cs="Lato"/>
-          <w:color w:val="4A4A4A"/>
-          <w:sz w:val="24"/>
-          <w:szCs w:val="24"/>
-          <w:lang w:eastAsia="en-GB"/>
-        </w:rPr>
-        <w:t xml:space="preserve"> file,</w:t>
+        <w:t>Specify the objects that store information using a models.json file,</w:t>
       </w:r>
     </w:p>
     <w:p>
@@ -532,41 +420,7 @@
           <w:lang w:eastAsia="en-GB"/>
         </w:rPr>
         <w:lastRenderedPageBreak/>
-        <w:t xml:space="preserve">The set of pages that are visible and the flow between them as a </w:t>
-      </w:r>
-      <w:proofErr w:type="spellStart"/>
-      <w:proofErr w:type="gramStart"/>
-      <w:r>
-        <w:rPr>
-          <w:rFonts w:ascii="Lato" w:eastAsia="Times New Roman" w:hAnsi="Lato" w:cs="Lato"/>
-          <w:color w:val="4A4A4A"/>
-          <w:sz w:val="24"/>
-          <w:szCs w:val="24"/>
-          <w:lang w:eastAsia="en-GB"/>
-        </w:rPr>
-        <w:t>views</w:t>
-      </w:r>
-      <w:proofErr w:type="gramEnd"/>
-      <w:r>
-        <w:rPr>
-          <w:rFonts w:ascii="Lato" w:eastAsia="Times New Roman" w:hAnsi="Lato" w:cs="Lato"/>
-          <w:color w:val="4A4A4A"/>
-          <w:sz w:val="24"/>
-          <w:szCs w:val="24"/>
-          <w:lang w:eastAsia="en-GB"/>
-        </w:rPr>
-        <w:t>.json</w:t>
-      </w:r>
-      <w:proofErr w:type="spellEnd"/>
-      <w:r>
-        <w:rPr>
-          <w:rFonts w:ascii="Lato" w:eastAsia="Times New Roman" w:hAnsi="Lato" w:cs="Lato"/>
-          <w:color w:val="4A4A4A"/>
-          <w:sz w:val="24"/>
-          <w:szCs w:val="24"/>
-          <w:lang w:eastAsia="en-GB"/>
-        </w:rPr>
-        <w:t xml:space="preserve"> file, most views are automatically generated from the models (they are just means to store an instance of the object)</w:t>
+        <w:t>The set of pages that are visible and the flow between them as a views.json file, most views are automatically generated from the models (they are just means to store an instance of the object)</w:t>
       </w:r>
     </w:p>
     <w:p>
@@ -589,31 +443,7 @@
           <w:szCs w:val="24"/>
           <w:lang w:eastAsia="en-GB"/>
         </w:rPr>
-        <w:t xml:space="preserve">Some simple logic e.g. store object in database, send email in a </w:t>
-      </w:r>
-      <w:proofErr w:type="spellStart"/>
-      <w:proofErr w:type="gramStart"/>
-      <w:r>
-        <w:rPr>
-          <w:rFonts w:ascii="Lato" w:eastAsia="Times New Roman" w:hAnsi="Lato" w:cs="Lato"/>
-          <w:color w:val="4A4A4A"/>
-          <w:sz w:val="24"/>
-          <w:szCs w:val="24"/>
-          <w:lang w:eastAsia="en-GB"/>
-        </w:rPr>
-        <w:t>contollers.json</w:t>
-      </w:r>
-      <w:proofErr w:type="spellEnd"/>
-      <w:proofErr w:type="gramEnd"/>
-      <w:r>
-        <w:rPr>
-          <w:rFonts w:ascii="Lato" w:eastAsia="Times New Roman" w:hAnsi="Lato" w:cs="Lato"/>
-          <w:color w:val="4A4A4A"/>
-          <w:sz w:val="24"/>
-          <w:szCs w:val="24"/>
-          <w:lang w:eastAsia="en-GB"/>
-        </w:rPr>
-        <w:t xml:space="preserve"> (views can specify controller logic to be run when a form is complete)</w:t>
+        <w:t>Some simple logic e.g. store object in database, send email in a contollers.json (views can specify controller logic to be run when a form is complete)</w:t>
       </w:r>
     </w:p>
     <w:p>
@@ -636,51 +466,7 @@
           <w:szCs w:val="24"/>
           <w:lang w:eastAsia="en-GB"/>
         </w:rPr>
-        <w:t xml:space="preserve">The project is to create one or more ‘back ends’ that take the json files and generate code, framework configs etc. to produce the web app using that framework. The intention is to follow an existing tutorial for creating a CRUD web app (https://blog.miguelgrinberg.com/post/the-flask-mega-tutorial-part-i-hello-world) but alter it so that a python project generates the output of the tutorial </w:t>
-      </w:r>
-      <w:proofErr w:type="gramStart"/>
-      <w:r>
-        <w:rPr>
-          <w:rFonts w:ascii="Lato" w:eastAsia="Times New Roman" w:hAnsi="Lato" w:cs="Lato"/>
-          <w:color w:val="4A4A4A"/>
-          <w:sz w:val="24"/>
-          <w:szCs w:val="24"/>
-          <w:lang w:eastAsia="en-GB"/>
-        </w:rPr>
-        <w:t>from .json</w:t>
-      </w:r>
-      <w:proofErr w:type="gramEnd"/>
-      <w:r>
-        <w:rPr>
-          <w:rFonts w:ascii="Lato" w:eastAsia="Times New Roman" w:hAnsi="Lato" w:cs="Lato"/>
-          <w:color w:val="4A4A4A"/>
-          <w:sz w:val="24"/>
-          <w:szCs w:val="24"/>
-          <w:lang w:eastAsia="en-GB"/>
-        </w:rPr>
-        <w:t xml:space="preserve"> configuration files. Going through the full tutorial for a given backend is likely to be too much work but getting the user login, create, update and delete functionality for a </w:t>
-      </w:r>
-      <w:proofErr w:type="gramStart"/>
-      <w:r>
-        <w:rPr>
-          <w:rFonts w:ascii="Lato" w:eastAsia="Times New Roman" w:hAnsi="Lato" w:cs="Lato"/>
-          <w:color w:val="4A4A4A"/>
-          <w:sz w:val="24"/>
-          <w:szCs w:val="24"/>
-          <w:lang w:eastAsia="en-GB"/>
-        </w:rPr>
-        <w:t>given .json</w:t>
-      </w:r>
-      <w:proofErr w:type="gramEnd"/>
-      <w:r>
-        <w:rPr>
-          <w:rFonts w:ascii="Lato" w:eastAsia="Times New Roman" w:hAnsi="Lato" w:cs="Lato"/>
-          <w:color w:val="4A4A4A"/>
-          <w:sz w:val="24"/>
-          <w:szCs w:val="24"/>
-          <w:lang w:eastAsia="en-GB"/>
-        </w:rPr>
-        <w:t xml:space="preserve"> working would be a good area to focus on.</w:t>
+        <w:t>The project is to create one or more ‘back ends’ that take the json files and generate code, framework configs etc. to produce the web app using that framework. The intention is to follow an existing tutorial for creating a CRUD web app (https://blog.miguelgrinberg.com/post/the-flask-mega-tutorial-part-i-hello-world) but alter it so that a python project generates the output of the tutorial from .json configuration files. Going through the full tutorial for a given backend is likely to be too much work but getting the user login, create, update and delete functionality for a given .json working would be a good area to focus on.</w:t>
       </w:r>
     </w:p>
     <w:p>
@@ -703,29 +489,7 @@
           <w:szCs w:val="24"/>
           <w:lang w:eastAsia="en-GB"/>
         </w:rPr>
-        <w:t xml:space="preserve">Multiple students can work on this project with each student focusing on a different </w:t>
-      </w:r>
-      <w:proofErr w:type="gramStart"/>
-      <w:r>
-        <w:rPr>
-          <w:rFonts w:ascii="Lato" w:eastAsia="Times New Roman" w:hAnsi="Lato" w:cs="Lato"/>
-          <w:color w:val="4A4A4A"/>
-          <w:sz w:val="24"/>
-          <w:szCs w:val="24"/>
-          <w:lang w:eastAsia="en-GB"/>
-        </w:rPr>
-        <w:t>back end</w:t>
-      </w:r>
-      <w:proofErr w:type="gramEnd"/>
-      <w:r>
-        <w:rPr>
-          <w:rFonts w:ascii="Lato" w:eastAsia="Times New Roman" w:hAnsi="Lato" w:cs="Lato"/>
-          <w:color w:val="4A4A4A"/>
-          <w:sz w:val="24"/>
-          <w:szCs w:val="24"/>
-          <w:lang w:eastAsia="en-GB"/>
-        </w:rPr>
-        <w:t xml:space="preserve"> language or collaborating to implement one language in greater detail.</w:t>
+        <w:t>Multiple students can work on this project with each student focusing on a different back end language or collaborating to implement one language in greater detail.</w:t>
       </w:r>
     </w:p>
     <w:p>
@@ -775,21 +539,7 @@
         <w:rPr>
           <w:lang w:val="en-IE"/>
         </w:rPr>
-        <w:t xml:space="preserve">Started to </w:t>
-      </w:r>
-      <w:proofErr w:type="gramStart"/>
-      <w:r>
-        <w:rPr>
-          <w:lang w:val="en-IE"/>
-        </w:rPr>
-        <w:t>look into</w:t>
-      </w:r>
-      <w:proofErr w:type="gramEnd"/>
-      <w:r>
-        <w:rPr>
-          <w:lang w:val="en-IE"/>
-        </w:rPr>
-        <w:t xml:space="preserve"> the links John had sent me and followed his guidance of using Flask with Python. </w:t>
+        <w:t xml:space="preserve">Started to look into the links John had sent me and followed his guidance of using Flask with Python. </w:t>
       </w:r>
       <w:r>
         <w:rPr>
@@ -942,21 +692,7 @@
         <w:rPr>
           <w:lang w:val="en-IE"/>
         </w:rPr>
-        <w:t xml:space="preserve">I have a couple more tutorials that I have to do however I’ve just finished </w:t>
-      </w:r>
-      <w:proofErr w:type="gramStart"/>
-      <w:r>
-        <w:rPr>
-          <w:lang w:val="en-IE"/>
-        </w:rPr>
-        <w:t>be</w:t>
-      </w:r>
-      <w:proofErr w:type="gramEnd"/>
-      <w:r>
-        <w:rPr>
-          <w:lang w:val="en-IE"/>
-        </w:rPr>
-        <w:t xml:space="preserve"> able to store and retrieve data from a database using SQL</w:t>
+        <w:t>I have a couple more tutorials that I have to do however I’ve just finished be able to store and retrieve data from a database using SQL</w:t>
       </w:r>
       <w:r>
         <w:rPr>
@@ -965,45 +701,15 @@
         <w:t>. I’ve now moved onto a full stack tutorial (</w:t>
       </w:r>
       <w:hyperlink r:id="rId8" w:history="1">
-        <w:proofErr w:type="spellStart"/>
         <w:r>
           <w:rPr>
             <w:rStyle w:val="Hyperlink"/>
           </w:rPr>
-          <w:t>Fullstack</w:t>
-        </w:r>
-        <w:proofErr w:type="spellEnd"/>
-        <w:r>
-          <w:rPr>
-            <w:rStyle w:val="Hyperlink"/>
-          </w:rPr>
-          <w:t xml:space="preserve"> Flask React Tutorial - Master Flask Basics </w:t>
-        </w:r>
-        <w:proofErr w:type="gramStart"/>
-        <w:r>
-          <w:rPr>
-            <w:rStyle w:val="Hyperlink"/>
-          </w:rPr>
-          <w:t>And</w:t>
-        </w:r>
-        <w:proofErr w:type="gramEnd"/>
-        <w:r>
-          <w:rPr>
-            <w:rStyle w:val="Hyperlink"/>
-          </w:rPr>
-          <w:t xml:space="preserve"> Build A Python Flask React App | 2020 HD - YouTube</w:t>
+          <w:t>Fullstack Flask React Tutorial - Master Flask Basics And Build A Python Flask React App | 2020 HD - YouTube</w:t>
         </w:r>
       </w:hyperlink>
       <w:r>
-        <w:t xml:space="preserve">). Finding it </w:t>
-      </w:r>
-      <w:proofErr w:type="gramStart"/>
-      <w:r>
-        <w:t>pretty hard</w:t>
-      </w:r>
-      <w:proofErr w:type="gramEnd"/>
-      <w:r>
-        <w:t xml:space="preserve"> but I’m getting there. Currently he’s using Visual Studio Code which I’m not sure I need to change. I’ve successfully installed </w:t>
+        <w:t xml:space="preserve">). Finding it pretty hard but I’m getting there. Currently he’s using Visual Studio Code which I’m not sure I need to change. I’ve successfully installed </w:t>
       </w:r>
       <w:r>
         <w:t>Node.js</w:t>
@@ -1096,15 +802,7 @@
         <w:t>So,</w:t>
       </w:r>
       <w:r>
-        <w:t xml:space="preserve"> I finished the Tic Tac Toe </w:t>
-      </w:r>
-      <w:proofErr w:type="gramStart"/>
-      <w:r>
-        <w:t>example</w:t>
-      </w:r>
-      <w:proofErr w:type="gramEnd"/>
-      <w:r>
-        <w:t xml:space="preserve"> but I still don’t really understand. I found a complete beginner’s guide, but it is 5 hours long. This does not really work with how long because I </w:t>
+        <w:t xml:space="preserve"> I finished the Tic Tac Toe example but I still don’t really understand. I found a complete beginner’s guide, but it is 5 hours long. This does not really work with how long because I </w:t>
       </w:r>
       <w:r>
         <w:lastRenderedPageBreak/>
@@ -1135,36 +833,14 @@
         <w:rPr>
           <w:lang w:val="en-IE"/>
         </w:rPr>
-        <w:t xml:space="preserve">- For today </w:t>
-      </w:r>
-      <w:proofErr w:type="spellStart"/>
+        <w:t xml:space="preserve">- For today Ill be following </w:t>
+      </w:r>
       <w:r>
         <w:rPr>
           <w:lang w:val="en-IE"/>
         </w:rPr>
-        <w:t>Ill</w:t>
-      </w:r>
-      <w:proofErr w:type="spellEnd"/>
-      <w:r>
-        <w:rPr>
-          <w:lang w:val="en-IE"/>
-        </w:rPr>
-        <w:t xml:space="preserve"> be following </w:t>
-      </w:r>
-      <w:r>
-        <w:rPr>
-          <w:lang w:val="en-IE"/>
-        </w:rPr>
-        <w:t xml:space="preserve">this 5 </w:t>
-      </w:r>
-      <w:proofErr w:type="gramStart"/>
-      <w:r>
-        <w:rPr>
-          <w:lang w:val="en-IE"/>
-        </w:rPr>
-        <w:t>hour</w:t>
-      </w:r>
-      <w:proofErr w:type="gramEnd"/>
+        <w:t>this 5 hour</w:t>
+      </w:r>
       <w:r>
         <w:rPr>
           <w:lang w:val="en-IE"/>
@@ -1199,23 +875,7 @@
         <w:spacing w:after="0"/>
       </w:pPr>
       <w:r>
-        <w:t xml:space="preserve">- Today I’ll also being using </w:t>
-      </w:r>
-      <w:proofErr w:type="spellStart"/>
-      <w:r>
-        <w:t>VSCode</w:t>
-      </w:r>
-      <w:proofErr w:type="spellEnd"/>
-      <w:r>
-        <w:t xml:space="preserve"> as it has been recommended to me to be using for </w:t>
-      </w:r>
-      <w:proofErr w:type="gramStart"/>
-      <w:r>
-        <w:t>react</w:t>
-      </w:r>
-      <w:proofErr w:type="gramEnd"/>
-      <w:r>
-        <w:t xml:space="preserve">. </w:t>
+        <w:t xml:space="preserve">- Today I’ll also being using VSCode as it has been recommended to me to be using for react. </w:t>
       </w:r>
     </w:p>
     <w:p>
@@ -1226,15 +886,7 @@
         <w:t xml:space="preserve">- </w:t>
       </w:r>
       <w:r>
-        <w:t xml:space="preserve">In the first few minute of the tutorial, I realized that the tutorial is supposed to be used with an online React learning environment which required a membership. I then luckily found this update to date free tutorial on making a </w:t>
-      </w:r>
-      <w:proofErr w:type="spellStart"/>
-      <w:r>
-        <w:t>todo</w:t>
-      </w:r>
-      <w:proofErr w:type="spellEnd"/>
-      <w:r>
-        <w:t xml:space="preserve"> list. (</w:t>
+        <w:t>In the first few minute of the tutorial, I realized that the tutorial is supposed to be used with an online React learning environment which required a membership. I then luckily found this update to date free tutorial on making a todo list. (</w:t>
       </w:r>
       <w:hyperlink r:id="rId10" w:history="1">
         <w:r>
@@ -1253,15 +905,7 @@
         <w:spacing w:after="0"/>
       </w:pPr>
       <w:r>
-        <w:t xml:space="preserve">- 25 minutes in and it’s still making sense which is a good thing. But I’m afraid I may have to start learning </w:t>
-      </w:r>
-      <w:proofErr w:type="spellStart"/>
-      <w:r>
-        <w:t>javascript</w:t>
-      </w:r>
-      <w:proofErr w:type="spellEnd"/>
-      <w:r>
-        <w:t xml:space="preserve"> basic concepts.</w:t>
+        <w:t>- 25 minutes in and it’s still making sense which is a good thing. But I’m afraid I may have to start learning javascript basic concepts.</w:t>
       </w:r>
     </w:p>
     <w:p>
@@ -1277,15 +921,7 @@
         <w:spacing w:after="0"/>
       </w:pPr>
       <w:r>
-        <w:t xml:space="preserve">- I’m starting to understand the overall structure of a webpage </w:t>
-      </w:r>
-      <w:proofErr w:type="gramStart"/>
-      <w:r>
-        <w:t>and also</w:t>
-      </w:r>
-      <w:proofErr w:type="gramEnd"/>
-      <w:r>
-        <w:t xml:space="preserve"> how components work with props</w:t>
+        <w:t>- I’m starting to understand the overall structure of a webpage and also how components work with props</w:t>
       </w:r>
     </w:p>
     <w:p>
@@ -1314,15 +950,7 @@
         <w:spacing w:after="0"/>
       </w:pPr>
       <w:r>
-        <w:t xml:space="preserve">- I still believe I need to learn the basic concepts on JS as there’s certain things that make sense because of previous language concepts but it is still </w:t>
-      </w:r>
-      <w:proofErr w:type="gramStart"/>
-      <w:r>
-        <w:t>pretty confusing</w:t>
-      </w:r>
-      <w:proofErr w:type="gramEnd"/>
-      <w:r>
-        <w:t>.</w:t>
+        <w:t>- I still believe I need to learn the basic concepts on JS as there’s certain things that make sense because of previous language concepts but it is still pretty confusing.</w:t>
       </w:r>
     </w:p>
     <w:p>
@@ -1344,15 +972,7 @@
         <w:t>what’s</w:t>
       </w:r>
       <w:r>
-        <w:t xml:space="preserve"> a variable name and what’s a </w:t>
-      </w:r>
-      <w:proofErr w:type="spellStart"/>
-      <w:r>
-        <w:t>js</w:t>
-      </w:r>
-      <w:proofErr w:type="spellEnd"/>
-      <w:r>
-        <w:t xml:space="preserve"> construct! </w:t>
+        <w:t xml:space="preserve"> a variable name and what’s a js construct! </w:t>
       </w:r>
       <w:r>
         <w:t>I would</w:t>
@@ -1401,21 +1021,8 @@
         <w:spacing w:after="0"/>
       </w:pPr>
       <w:r>
-        <w:t xml:space="preserve">- The main problem was there was no full bootcamp that solely focus on the Flask and React. Mostly were a mix of React + </w:t>
-      </w:r>
-      <w:proofErr w:type="spellStart"/>
-      <w:r>
-        <w:t>Node.Js</w:t>
-      </w:r>
-      <w:proofErr w:type="spellEnd"/>
-      <w:r>
-        <w:t xml:space="preserve"> or another </w:t>
-      </w:r>
-      <w:proofErr w:type="gramStart"/>
-      <w:r>
-        <w:t>backend</w:t>
-      </w:r>
-      <w:proofErr w:type="gramEnd"/>
+        <w:t>- The main problem was there was no full bootcamp that solely focus on the Flask and React. Mostly were a mix of React + Node.Js or another backend</w:t>
+      </w:r>
     </w:p>
     <w:p>
       <w:pPr>
@@ -1430,29 +1037,13 @@
         <w:spacing w:after="0"/>
       </w:pPr>
       <w:r>
-        <w:t xml:space="preserve">- I was also kind of put of </w:t>
-      </w:r>
-      <w:proofErr w:type="gramStart"/>
-      <w:r>
-        <w:t>due to the fact that</w:t>
-      </w:r>
-      <w:proofErr w:type="gramEnd"/>
-      <w:r>
-        <w:t xml:space="preserve"> I couldn’t do my way of teaching it to myself. Which was just learning flask and react in a more traditional way, learning the basics etc. I do not really like the idea of just following a tutorial and just blindly copying code. I do understand that I will learn some of the code from the bootcamp. But I do understand John’s </w:t>
+        <w:t xml:space="preserve">- I was also kind of put of due to the fact that I couldn’t do my way of teaching it to myself. Which was just learning flask and react in a more traditional way, learning the basics etc. I do not really like the idea of just following a tutorial and just blindly copying code. I do understand that I will learn some of the code from the bootcamp. But I do understand John’s </w:t>
       </w:r>
       <w:r>
         <w:t>viewpoint</w:t>
       </w:r>
       <w:r>
-        <w:t xml:space="preserve"> as there isn’t </w:t>
-      </w:r>
-      <w:proofErr w:type="gramStart"/>
-      <w:r>
-        <w:t>really enough</w:t>
-      </w:r>
-      <w:proofErr w:type="gramEnd"/>
-      <w:r>
-        <w:t xml:space="preserve"> time to focus on each framework so he’s just trying to dedicate as much time as possible to the main </w:t>
+        <w:t xml:space="preserve"> as there isn’t really enough time to focus on each framework so he’s just trying to dedicate as much time as possible to the main </w:t>
       </w:r>
       <w:r>
         <w:t>focus of the project which is the automation.</w:t>
@@ -1493,23 +1084,7 @@
         <w:spacing w:after="0"/>
       </w:pPr>
       <w:r>
-        <w:t xml:space="preserve">- Found a </w:t>
-      </w:r>
-      <w:proofErr w:type="spellStart"/>
-      <w:r>
-        <w:t>skillshare</w:t>
-      </w:r>
-      <w:proofErr w:type="spellEnd"/>
-      <w:r>
-        <w:t xml:space="preserve"> </w:t>
-      </w:r>
-      <w:proofErr w:type="spellStart"/>
-      <w:r>
-        <w:t>fullstack</w:t>
-      </w:r>
-      <w:proofErr w:type="spellEnd"/>
-      <w:r>
-        <w:t xml:space="preserve"> with Node.js and React. I do hope this is a good bootcamp and I do believe knowing node.js</w:t>
+        <w:t>- Found a skillshare fullstack with Node.js and React. I do hope this is a good bootcamp and I do believe knowing node.js</w:t>
       </w:r>
       <w:r>
         <w:t xml:space="preserve"> would look better on my portfolio and it would help with my overall java programming. </w:t>
@@ -1598,13 +1173,8 @@
         <w:spacing w:after="0"/>
       </w:pPr>
       <w:r>
-        <w:t xml:space="preserve">- The bootcamp is pretty good so far as it also goes through what extensions should be installed with </w:t>
-      </w:r>
-      <w:proofErr w:type="spellStart"/>
-      <w:r>
-        <w:t>vscode</w:t>
-      </w:r>
-      <w:proofErr w:type="spellEnd"/>
+        <w:t>- The bootcamp is pretty good so far as it also goes through what extensions should be installed with vscode</w:t>
+      </w:r>
     </w:p>
     <w:p>
       <w:pPr>
@@ -1624,15 +1194,7 @@
         <w:spacing w:after="0"/>
       </w:pPr>
       <w:r>
-        <w:t xml:space="preserve">- Still following the tutorial and being taught the basics of Git which is </w:t>
-      </w:r>
-      <w:proofErr w:type="gramStart"/>
-      <w:r>
-        <w:t>pretty useful</w:t>
-      </w:r>
-      <w:proofErr w:type="gramEnd"/>
-      <w:r>
-        <w:t xml:space="preserve"> as I’ve never used it before</w:t>
+        <w:t>- Still following the tutorial and being taught the basics of Git which is pretty useful as I’ve never used it before</w:t>
       </w:r>
     </w:p>
     <w:p>
@@ -1717,55 +1279,23 @@
         <w:spacing w:after="0"/>
       </w:pPr>
       <w:r>
-        <w:t xml:space="preserve">- Then just added some lint and </w:t>
-      </w:r>
-      <w:proofErr w:type="spellStart"/>
-      <w:r>
-        <w:t>prettier.rcs</w:t>
-      </w:r>
-      <w:proofErr w:type="spellEnd"/>
-      <w:r>
-        <w:t xml:space="preserve"> to aid programming</w:t>
-      </w:r>
-    </w:p>
-    <w:p>
-      <w:pPr>
-        <w:spacing w:after="0"/>
-      </w:pPr>
-      <w:r>
-        <w:t xml:space="preserve">- Running into some </w:t>
-      </w:r>
-      <w:proofErr w:type="gramStart"/>
-      <w:r>
-        <w:t>really annoying</w:t>
-      </w:r>
-      <w:proofErr w:type="gramEnd"/>
-      <w:r>
-        <w:t xml:space="preserve"> problems which cause me to have to do things that don’t follow the bootcamp to fix them which annoys me a lot because I don’t want it to affect me later down in the bootcamp.</w:t>
-      </w:r>
-    </w:p>
-    <w:p>
-      <w:pPr>
-        <w:spacing w:after="0"/>
-      </w:pPr>
-      <w:r>
-        <w:t xml:space="preserve">- For example, the </w:t>
-      </w:r>
-      <w:proofErr w:type="spellStart"/>
-      <w:r>
-        <w:t>eslint</w:t>
-      </w:r>
-      <w:proofErr w:type="spellEnd"/>
-      <w:r>
-        <w:t xml:space="preserve"> enforces this rule on my editor but in the bootcamp it doesn’t enforce it even though we used the same </w:t>
-      </w:r>
-      <w:proofErr w:type="spellStart"/>
-      <w:r>
-        <w:t>eslint</w:t>
-      </w:r>
-      <w:proofErr w:type="spellEnd"/>
-      <w:r>
-        <w:t xml:space="preserve">. </w:t>
+        <w:t>- Then just added some lint and prettier.rcs to aid programming</w:t>
+      </w:r>
+    </w:p>
+    <w:p>
+      <w:pPr>
+        <w:spacing w:after="0"/>
+      </w:pPr>
+      <w:r>
+        <w:t>- Running into some really annoying problems which cause me to have to do things that don’t follow the bootcamp to fix them which annoys me a lot because I don’t want it to affect me later down in the bootcamp.</w:t>
+      </w:r>
+    </w:p>
+    <w:p>
+      <w:pPr>
+        <w:spacing w:after="0"/>
+      </w:pPr>
+      <w:r>
+        <w:t xml:space="preserve">- For example, the eslint enforces this rule on my editor but in the bootcamp it doesn’t enforce it even though we used the same eslint. </w:t>
       </w:r>
     </w:p>
     <w:p>
@@ -2030,15 +1560,7 @@
         <w:spacing w:after="0"/>
       </w:pPr>
       <w:r>
-        <w:t xml:space="preserve">- I’m </w:t>
-      </w:r>
-      <w:proofErr w:type="gramStart"/>
-      <w:r>
-        <w:t>really happy</w:t>
-      </w:r>
-      <w:proofErr w:type="gramEnd"/>
-      <w:r>
-        <w:t xml:space="preserve"> and excited to keep learning and starting to finally understand it, it’s just I feel like I’ll be left behind and won’t be able to finish the project.</w:t>
+        <w:t>- I’m really happy and excited to keep learning and starting to finally understand it, it’s just I feel like I’ll be left behind and won’t be able to finish the project.</w:t>
       </w:r>
     </w:p>
     <w:p>
@@ -2138,16 +1660,8 @@
           <w:rPr>
             <w:rStyle w:val="Hyperlink"/>
           </w:rPr>
-          <w:t xml:space="preserve">Learn React, MongoDB, Nodejs and Express by coding a charts generator | Raymundo CH | </w:t>
+          <w:t>Learn React, MongoDB, Nodejs and Express by coding a charts generator | Raymundo CH | Skillshare</w:t>
         </w:r>
-        <w:proofErr w:type="spellStart"/>
-        <w:r>
-          <w:rPr>
-            <w:rStyle w:val="Hyperlink"/>
-          </w:rPr>
-          <w:t>Skillshare</w:t>
-        </w:r>
-        <w:proofErr w:type="spellEnd"/>
       </w:hyperlink>
       <w:r>
         <w:t>)</w:t>
@@ -2277,15 +1791,7 @@
         <w:spacing w:after="0"/>
       </w:pPr>
       <w:r>
-        <w:t xml:space="preserve">- Successfully got done 10 videos which I’m </w:t>
-      </w:r>
-      <w:proofErr w:type="gramStart"/>
-      <w:r>
-        <w:t>pretty proud</w:t>
-      </w:r>
-      <w:proofErr w:type="gramEnd"/>
-      <w:r>
-        <w:t xml:space="preserve"> of</w:t>
+        <w:t>- Successfully got done 10 videos which I’m pretty proud of</w:t>
       </w:r>
     </w:p>
     <w:p>
@@ -2357,13 +1863,8 @@
         <w:spacing w:after="0"/>
       </w:pPr>
       <w:r>
-        <w:t xml:space="preserve">- Don’t really feel anything per say, I’m just going through the tutorials and I feel like that’s all I can do </w:t>
-      </w:r>
-      <w:proofErr w:type="gramStart"/>
-      <w:r>
-        <w:t>at the moment</w:t>
-      </w:r>
-      <w:proofErr w:type="gramEnd"/>
+        <w:t>- Don’t really feel anything per say, I’m just going through the tutorials and I feel like that’s all I can do at the moment</w:t>
+      </w:r>
     </w:p>
     <w:p>
       <w:pPr>
@@ -2403,15 +1904,7 @@
         <w:spacing w:after="0"/>
       </w:pPr>
       <w:r>
-        <w:t xml:space="preserve">- One problem is I don’t really know what I’m coding </w:t>
-      </w:r>
-      <w:proofErr w:type="gramStart"/>
-      <w:r>
-        <w:t>at the moment</w:t>
-      </w:r>
-      <w:proofErr w:type="gramEnd"/>
-      <w:r>
-        <w:t xml:space="preserve"> because I’m not sure if it is node.js or express</w:t>
+        <w:t>- One problem is I don’t really know what I’m coding at the moment because I’m not sure if it is node.js or express</w:t>
       </w:r>
     </w:p>
     <w:p>
@@ -2425,26 +1918,16 @@
         <w:t>become</w:t>
       </w:r>
       <w:r>
-        <w:t xml:space="preserve"> more confident with all the structures which is </w:t>
-      </w:r>
-      <w:proofErr w:type="gramStart"/>
-      <w:r>
-        <w:t>really great</w:t>
-      </w:r>
-      <w:proofErr w:type="gramEnd"/>
-    </w:p>
-    <w:p>
-      <w:pPr>
-        <w:spacing w:after="0"/>
-      </w:pPr>
-      <w:r>
-        <w:t xml:space="preserve">- Did some more research and figured out the express is another framework on top of node.js which makes it </w:t>
-      </w:r>
-      <w:proofErr w:type="gramStart"/>
-      <w:r>
-        <w:t>more simpler</w:t>
-      </w:r>
-      <w:proofErr w:type="gramEnd"/>
+        <w:t xml:space="preserve"> more confident with all the structures which is really great</w:t>
+      </w:r>
+    </w:p>
+    <w:p>
+      <w:pPr>
+        <w:spacing w:after="0"/>
+      </w:pPr>
+      <w:r>
+        <w:t>- Did some more research and figured out the express is another framework on top of node.js which makes it more simpler</w:t>
+      </w:r>
     </w:p>
     <w:p>
       <w:pPr>
@@ -2703,33 +2186,11 @@
         <w:t xml:space="preserve">- GitHub Repository: </w:t>
       </w:r>
       <w:hyperlink r:id="rId15" w:history="1">
-        <w:proofErr w:type="spellStart"/>
         <w:r>
           <w:rPr>
             <w:rStyle w:val="Hyperlink"/>
           </w:rPr>
-          <w:t>JustinYuann</w:t>
-        </w:r>
-        <w:proofErr w:type="spellEnd"/>
-        <w:r>
-          <w:rPr>
-            <w:rStyle w:val="Hyperlink"/>
-          </w:rPr>
-          <w:t>/</w:t>
-        </w:r>
-        <w:proofErr w:type="spellStart"/>
-        <w:r>
-          <w:rPr>
-            <w:rStyle w:val="Hyperlink"/>
-          </w:rPr>
-          <w:t>ChartGenerator</w:t>
-        </w:r>
-        <w:proofErr w:type="spellEnd"/>
-        <w:r>
-          <w:rPr>
-            <w:rStyle w:val="Hyperlink"/>
-          </w:rPr>
-          <w:t xml:space="preserve"> (github.com)</w:t>
+          <w:t>JustinYuann/ChartGenerator (github.com)</w:t>
         </w:r>
       </w:hyperlink>
     </w:p>
@@ -2833,15 +2294,7 @@
         <w:t>than</w:t>
       </w:r>
       <w:r>
-        <w:t xml:space="preserve"> what I was taught in the previous bootcamp but I’m able to alter some of it to fit to the new syntax which I’m </w:t>
-      </w:r>
-      <w:proofErr w:type="gramStart"/>
-      <w:r>
-        <w:t>pretty proud</w:t>
-      </w:r>
-      <w:proofErr w:type="gramEnd"/>
-      <w:r>
-        <w:t xml:space="preserve"> of</w:t>
+        <w:t xml:space="preserve"> what I was taught in the previous bootcamp but I’m able to alter some of it to fit to the new syntax which I’m pretty proud of</w:t>
       </w:r>
     </w:p>
     <w:p>
@@ -2939,15 +2392,7 @@
         <w:t>Luckily,</w:t>
       </w:r>
       <w:r>
-        <w:t xml:space="preserve"> I was able to </w:t>
-      </w:r>
-      <w:proofErr w:type="gramStart"/>
-      <w:r>
-        <w:t>still continue</w:t>
-      </w:r>
-      <w:proofErr w:type="gramEnd"/>
-      <w:r>
-        <w:t xml:space="preserve"> the tutorial and finish 7 videos</w:t>
+        <w:t xml:space="preserve"> I was able to still continue the tutorial and finish 7 videos</w:t>
       </w:r>
     </w:p>
     <w:p>
@@ -3181,15 +2626,7 @@
         <w:t xml:space="preserve"> tutorial </w:t>
       </w:r>
       <w:r>
-        <w:t xml:space="preserve">in a way that would attract a person like me, a person that’s jumping deep into Web Development and Full Stack without any prior knowledge. I designed in such a way that you could trust the website but </w:t>
-      </w:r>
-      <w:proofErr w:type="gramStart"/>
-      <w:r>
-        <w:t>that’s is</w:t>
-      </w:r>
-      <w:proofErr w:type="gramEnd"/>
-      <w:r>
-        <w:t xml:space="preserve"> my own opinion, I would just a website’s information if it looked better. </w:t>
+        <w:t xml:space="preserve">in a way that would attract a person like me, a person that’s jumping deep into Web Development and Full Stack without any prior knowledge. I designed in such a way that you could trust the website but that’s is my own opinion, I would just a website’s information if it looked better. </w:t>
       </w:r>
       <w:r>
         <w:t xml:space="preserve">My target audience for this was beginner programmers like myself that don’t really have preference to technologies to use or any opinions. I tried my best to make it easily understandable for people that had a small amount of background knowledge to coding. </w:t>
@@ -3229,27 +2666,11 @@
         <w:t>Approach section, I choose to add this</w:t>
       </w:r>
       <w:r>
-        <w:t xml:space="preserve"> because I thought this </w:t>
-      </w:r>
-      <w:proofErr w:type="gramStart"/>
-      <w:r>
-        <w:t>was would be</w:t>
-      </w:r>
-      <w:proofErr w:type="gramEnd"/>
-      <w:r>
-        <w:t xml:space="preserve"> a good section for people that have never really done a project to this size. Especially with the mindset, which I found very useful to stop myself from just getting fed and going in circles, in my opinion without it, I </w:t>
+        <w:t xml:space="preserve"> because I thought this was would be a good section for people that have never really done a project to this size. Especially with the mindset, which I found very useful to stop myself from just getting fed and going in circles, in my opinion without it, I </w:t>
       </w:r>
       <w:r>
         <w:lastRenderedPageBreak/>
-        <w:t xml:space="preserve">probably would’ve moved to a different module. The “Setting up my tools” section, this would be good for those that like procrastinating by trying to get their set up perfect instead of doing work. Finally, the “What Tutorials Did I Follow” is useful because I didn’t know where to look, I saw </w:t>
-      </w:r>
-      <w:proofErr w:type="gramStart"/>
-      <w:r>
-        <w:t>all of</w:t>
-      </w:r>
-      <w:proofErr w:type="gramEnd"/>
-      <w:r>
-        <w:t xml:space="preserve"> these sites that offered very high </w:t>
+        <w:t xml:space="preserve">probably would’ve moved to a different module. The “Setting up my tools” section, this would be good for those that like procrastinating by trying to get their set up perfect instead of doing work. Finally, the “What Tutorials Did I Follow” is useful because I didn’t know where to look, I saw all of these sites that offered very high </w:t>
       </w:r>
       <w:r>
         <w:t>pricing,</w:t>
@@ -3261,28 +2682,12 @@
         <w:t>YouTube</w:t>
       </w:r>
       <w:r>
-        <w:t xml:space="preserve"> and </w:t>
-      </w:r>
-      <w:proofErr w:type="spellStart"/>
-      <w:r>
-        <w:t>Skillshare</w:t>
-      </w:r>
-      <w:proofErr w:type="spellEnd"/>
-      <w:r>
-        <w:t xml:space="preserve"> which are free or very affordable. </w:t>
-      </w:r>
-    </w:p>
-    <w:p>
-      <w:r>
-        <w:t xml:space="preserve">The “Programs” section, I added it because people especially with learning new concepts don’t really want to worry about their programs, they want to just focus on the code. That’s why I recorded the </w:t>
-      </w:r>
-      <w:proofErr w:type="spellStart"/>
-      <w:r>
-        <w:t>set up</w:t>
-      </w:r>
-      <w:proofErr w:type="spellEnd"/>
-      <w:r>
-        <w:t xml:space="preserve"> of some programs and what videos I followed. </w:t>
+        <w:t xml:space="preserve"> and Skillshare which are free or very affordable. </w:t>
+      </w:r>
+    </w:p>
+    <w:p>
+      <w:r>
+        <w:t xml:space="preserve">The “Programs” section, I added it because people especially with learning new concepts don’t really want to worry about their programs, they want to just focus on the code. That’s why I recorded the set up of some programs and what videos I followed. </w:t>
       </w:r>
     </w:p>
     <w:p>
@@ -3398,23 +2803,7 @@
         <w:spacing w:after="0"/>
       </w:pPr>
       <w:r>
-        <w:t xml:space="preserve">- Feedback came from the first assessment and </w:t>
-      </w:r>
-      <w:proofErr w:type="gramStart"/>
-      <w:r>
-        <w:t>it’s</w:t>
-      </w:r>
-      <w:proofErr w:type="gramEnd"/>
-      <w:r>
-        <w:t xml:space="preserve"> kind </w:t>
-      </w:r>
-      <w:proofErr w:type="spellStart"/>
-      <w:r>
-        <w:t>off</w:t>
-      </w:r>
-      <w:proofErr w:type="spellEnd"/>
-      <w:r>
-        <w:t xml:space="preserve"> put me down, I feel like this proof that I work too slowly and should stop going so in-depth into small things.</w:t>
+        <w:t>- Feedback came from the first assessment and it’s kind off put me down, I feel like this proof that I work too slowly and should stop going so in-depth into small things.</w:t>
       </w:r>
     </w:p>
     <w:p>
@@ -3425,13 +2814,8 @@
         <w:t xml:space="preserve">- I’ll try to keep moving forward, </w:t>
       </w:r>
       <w:r>
-        <w:t xml:space="preserve">there’s just some personal problems having </w:t>
-      </w:r>
-      <w:proofErr w:type="gramStart"/>
-      <w:r>
-        <w:t>at the moment</w:t>
-      </w:r>
-      <w:proofErr w:type="gramEnd"/>
+        <w:t>there’s just some personal problems having at the moment</w:t>
+      </w:r>
     </w:p>
     <w:p>
       <w:pPr>
@@ -3446,15 +2830,7 @@
         <w:spacing w:after="0"/>
       </w:pPr>
       <w:r>
-        <w:t xml:space="preserve">- I was able to run system wide commands using Java but not commands that are external like </w:t>
-      </w:r>
-      <w:proofErr w:type="spellStart"/>
-      <w:r>
-        <w:t>Py</w:t>
-      </w:r>
-      <w:proofErr w:type="spellEnd"/>
-      <w:r>
-        <w:t xml:space="preserve"> and NPM</w:t>
+        <w:t>- I was able to run system wide commands using Java but not commands that are external like Py and NPM</w:t>
       </w:r>
     </w:p>
     <w:p>
@@ -3496,15 +2872,7 @@
         <w:spacing w:after="0"/>
       </w:pPr>
       <w:r>
-        <w:t xml:space="preserve">- I’m still going through overall </w:t>
-      </w:r>
-      <w:proofErr w:type="gramStart"/>
-      <w:r>
-        <w:t>mentally</w:t>
-      </w:r>
-      <w:proofErr w:type="gramEnd"/>
-      <w:r>
-        <w:t xml:space="preserve"> but I have contact Student Well Being services, I will tell John about this before the Friday meeting. </w:t>
+        <w:t xml:space="preserve">- I’m still going through overall mentally but I have contact Student Well Being services, I will tell John about this before the Friday meeting. </w:t>
       </w:r>
     </w:p>
     <w:p>
@@ -3537,13 +2905,8 @@
         <w:t xml:space="preserve"> users are recommending or </w:t>
       </w:r>
       <w:r>
-        <w:t xml:space="preserve">mentioning to use Maven. I will now be researching what is </w:t>
-      </w:r>
-      <w:proofErr w:type="gramStart"/>
-      <w:r>
-        <w:t>Maven</w:t>
-      </w:r>
-      <w:proofErr w:type="gramEnd"/>
+        <w:t>mentioning to use Maven. I will now be researching what is Maven</w:t>
+      </w:r>
     </w:p>
     <w:p>
       <w:pPr>
@@ -3558,59 +2921,22 @@
         <w:spacing w:after="0"/>
       </w:pPr>
       <w:r>
-        <w:t xml:space="preserve">- Success I’ve got </w:t>
-      </w:r>
-      <w:proofErr w:type="spellStart"/>
-      <w:r>
-        <w:t>npm</w:t>
-      </w:r>
-      <w:proofErr w:type="spellEnd"/>
-      <w:r>
-        <w:t xml:space="preserve"> commands running, in a specific directory however, it’s stuck, the command line interface isn’t updating</w:t>
-      </w:r>
-    </w:p>
-    <w:p>
-      <w:pPr>
-        <w:spacing w:after="0"/>
-      </w:pPr>
-      <w:r>
-        <w:t xml:space="preserve">- I was able to stop using </w:t>
-      </w:r>
-      <w:proofErr w:type="spellStart"/>
-      <w:r>
-        <w:t>RunTime</w:t>
-      </w:r>
-      <w:proofErr w:type="spellEnd"/>
-      <w:r>
-        <w:t xml:space="preserve"> and moved onto </w:t>
-      </w:r>
-      <w:proofErr w:type="spellStart"/>
-      <w:r>
-        <w:t>ProcessBuilder</w:t>
-      </w:r>
-      <w:proofErr w:type="spellEnd"/>
-      <w:r>
-        <w:t xml:space="preserve"> which is </w:t>
+        <w:t>- Success I’ve got npm commands running, in a specific directory however, it’s stuck, the command line interface isn’t updating</w:t>
+      </w:r>
+    </w:p>
+    <w:p>
+      <w:pPr>
+        <w:spacing w:after="0"/>
+      </w:pPr>
+      <w:r>
+        <w:t xml:space="preserve">- I was able to stop using RunTime and moved onto ProcessBuilder which is </w:t>
       </w:r>
       <w:r>
         <w:t>simpler and more allowed</w:t>
       </w:r>
       <w:r>
-        <w:t xml:space="preserve"> me to actually get Java code to run the command “</w:t>
-      </w:r>
-      <w:proofErr w:type="spellStart"/>
-      <w:r>
-        <w:t>npx</w:t>
-      </w:r>
-      <w:proofErr w:type="spellEnd"/>
-      <w:r>
-        <w:t xml:space="preserve"> create-react-</w:t>
-      </w:r>
-      <w:proofErr w:type="gramStart"/>
-      <w:r>
-        <w:t>app”</w:t>
-      </w:r>
-      <w:proofErr w:type="gramEnd"/>
+        <w:t xml:space="preserve"> me to actually get Java code to run the command “npx create-react-app”</w:t>
+      </w:r>
     </w:p>
     <w:p>
       <w:pPr>
@@ -3683,72 +3009,217 @@
         <w:spacing w:after="0"/>
       </w:pPr>
       <w:r>
+        <w:t xml:space="preserve">- Tired to run the folder chooser today but it simply didn’t want to run which wasn’t great </w:t>
+      </w:r>
+    </w:p>
+    <w:p>
+      <w:pPr>
+        <w:spacing w:after="0"/>
+      </w:pPr>
+      <w:r>
+        <w:lastRenderedPageBreak/>
+        <w:t xml:space="preserve">- I’ve got the file chooser to run but it returns the directory as a “file” object which is weird and the “toString” method isn’t liking it. </w:t>
+      </w:r>
+    </w:p>
+    <w:p>
+      <w:pPr>
+        <w:spacing w:after="0"/>
+      </w:pPr>
+      <w:r>
+        <w:t xml:space="preserve">- w3Schools reference for blog posts. </w:t>
+      </w:r>
+    </w:p>
+    <w:p>
+      <w:pPr>
+        <w:spacing w:after="0"/>
+      </w:pPr>
+      <w:r>
+        <w:t xml:space="preserve">- pyimagesearch reference for the how to guide </w:t>
+      </w:r>
+    </w:p>
+    <w:p>
+      <w:pPr>
+        <w:spacing w:after="0"/>
+      </w:pPr>
+    </w:p>
+    <w:p>
+      <w:pPr>
+        <w:pStyle w:val="Heading2"/>
+      </w:pPr>
+      <w:r>
+        <w:t>Saturday 13 Feb 2020</w:t>
+      </w:r>
+      <w:r>
+        <w:t xml:space="preserve"> – Sunday 14 Feb 2020</w:t>
+      </w:r>
+    </w:p>
+    <w:p>
+      <w:pPr>
+        <w:pStyle w:val="Heading3"/>
+      </w:pPr>
+      <w:r>
+        <w:t>Aims</w:t>
+      </w:r>
+    </w:p>
+    <w:p>
+      <w:pPr>
+        <w:spacing w:after="0"/>
+      </w:pPr>
+      <w:r>
+        <w:t>- Understand what types of people, ill be adding in the system</w:t>
+      </w:r>
+    </w:p>
+    <w:p>
+      <w:pPr>
+        <w:spacing w:after="0"/>
+      </w:pPr>
+      <w:r>
+        <w:t>- Try to understand further the LinkedIn example</w:t>
+      </w:r>
+    </w:p>
+    <w:p>
+      <w:pPr>
+        <w:spacing w:after="0"/>
+      </w:pPr>
+      <w:r>
+        <w:t>- Make an attempt of creating a JSON file and creating the form for it!</w:t>
+      </w:r>
+    </w:p>
+    <w:p>
+      <w:pPr>
+        <w:pStyle w:val="Heading3"/>
+      </w:pPr>
+      <w:r>
+        <w:t>Thoughts</w:t>
+      </w:r>
+    </w:p>
+    <w:p>
+      <w:pPr>
+        <w:spacing w:after="0"/>
+      </w:pPr>
+      <w:r>
+        <w:t>- I’ve got a list of types of forms that example JSONs could make</w:t>
+      </w:r>
+    </w:p>
+    <w:p>
+      <w:pPr>
+        <w:spacing w:after="0"/>
+      </w:pPr>
+      <w:r>
+        <w:t>- Honestly, just feel lost in the project and the personal problems I’m going through doesn’t help so I’m going to seek for a Exceptional Circumstances form.</w:t>
+      </w:r>
+    </w:p>
+    <w:p>
+      <w:pPr>
+        <w:pStyle w:val="Heading2"/>
+      </w:pPr>
+      <w:r>
+        <w:t>Tuesday 16 Feb 2020</w:t>
+      </w:r>
+    </w:p>
+    <w:p>
+      <w:pPr>
+        <w:pStyle w:val="Heading3"/>
+      </w:pPr>
+      <w:r>
+        <w:t>Aims</w:t>
+      </w:r>
+    </w:p>
+    <w:p>
+      <w:pPr>
+        <w:spacing w:after="0"/>
+      </w:pPr>
+      <w:r>
         <w:t xml:space="preserve">- </w:t>
       </w:r>
-      <w:proofErr w:type="spellStart"/>
-      <w:r>
-        <w:t>Tired</w:t>
-      </w:r>
-      <w:proofErr w:type="spellEnd"/>
-      <w:r>
-        <w:t xml:space="preserve"> to run the folder chooser today but it simply didn’t want to run which wasn’t great </w:t>
-      </w:r>
-    </w:p>
-    <w:p>
-      <w:pPr>
-        <w:spacing w:after="0"/>
-      </w:pPr>
-      <w:r>
-        <w:lastRenderedPageBreak/>
-        <w:t>- I’ve got the file chooser to run but it returns the directory as a “file” object which is weird and the “</w:t>
-      </w:r>
-      <w:proofErr w:type="spellStart"/>
-      <w:r>
-        <w:t>toString</w:t>
-      </w:r>
-      <w:proofErr w:type="spellEnd"/>
-      <w:r>
-        <w:t xml:space="preserve">” method isn’t liking it. </w:t>
-      </w:r>
-    </w:p>
-    <w:p>
-      <w:pPr>
-        <w:spacing w:after="0"/>
-      </w:pPr>
-      <w:r>
-        <w:t xml:space="preserve">- w3Schools reference for blog posts. </w:t>
-      </w:r>
-    </w:p>
-    <w:p>
-      <w:pPr>
-        <w:spacing w:after="0"/>
-      </w:pPr>
-      <w:r>
-        <w:t xml:space="preserve">- </w:t>
-      </w:r>
-      <w:proofErr w:type="spellStart"/>
-      <w:r>
-        <w:t>pyimagesearch</w:t>
-      </w:r>
-      <w:proofErr w:type="spellEnd"/>
-      <w:r>
-        <w:t xml:space="preserve"> reference for the how to guide </w:t>
-      </w:r>
-    </w:p>
-    <w:p>
-      <w:pPr>
-        <w:spacing w:after="0"/>
-      </w:pPr>
+      <w:r>
+        <w:t>Obtain smaller steps to bigger step which is how to read and render dynamic components just from a JSON</w:t>
+      </w:r>
+    </w:p>
+    <w:p>
+      <w:pPr>
+        <w:spacing w:after="0"/>
+      </w:pPr>
+      <w:r>
+        <w:t>- Revisit How to Guides and Blog Posts</w:t>
+      </w:r>
+    </w:p>
+    <w:p>
+      <w:pPr>
+        <w:pStyle w:val="Heading3"/>
+      </w:pPr>
+      <w:r>
+        <w:t>Thoughts</w:t>
+      </w:r>
+    </w:p>
+    <w:p>
+      <w:pPr>
+        <w:spacing w:after="0"/>
+      </w:pPr>
+      <w:r>
+        <w:t>- Today’s meeting was very informative and gave me the confidence in myself to code</w:t>
+      </w:r>
+    </w:p>
+    <w:p>
+      <w:pPr>
+        <w:spacing w:after="0"/>
+      </w:pPr>
+      <w:r>
+        <w:t>- Before I felt very lost in the project and I just saw it as too complex</w:t>
+      </w:r>
+    </w:p>
+    <w:p>
+      <w:pPr>
+        <w:spacing w:after="0"/>
+      </w:pPr>
+      <w:r>
+        <w:t xml:space="preserve">- I’ve now found a great tutorial on creating a Form from a </w:t>
+      </w:r>
+      <w:r>
+        <w:t>JSON,</w:t>
+      </w:r>
+      <w:r>
+        <w:t xml:space="preserve"> but the only thing dynamic is the headings which is a great step</w:t>
+      </w:r>
+    </w:p>
+    <w:p>
+      <w:pPr>
+        <w:spacing w:after="0"/>
+      </w:pPr>
+      <w:r>
+        <w:t>- The only niche detail I’m concerned about is what if the JSON exceeds the existing amount of dynamic entry fields</w:t>
+      </w:r>
+    </w:p>
+    <w:p>
+      <w:pPr>
+        <w:spacing w:after="0"/>
+      </w:pPr>
+      <w:r>
+        <w:t>- Hit a problem where I can’t import a JSON file for some reason, super annoying</w:t>
+      </w:r>
+    </w:p>
+    <w:p>
+      <w:pPr>
+        <w:spacing w:after="0"/>
+      </w:pPr>
+      <w:r>
+        <w:t>- By passed and I’m able to read JSON files and specific parts.</w:t>
+      </w:r>
+    </w:p>
+    <w:p>
+      <w:pPr>
+        <w:spacing w:after="0"/>
+      </w:pPr>
+      <w:r>
+        <w:t>- Also redid the github</w:t>
+      </w:r>
     </w:p>
     <w:p>
       <w:pPr>
         <w:pStyle w:val="Heading2"/>
       </w:pPr>
       <w:r>
-        <w:t>Saturday 13 Feb 2020</w:t>
-      </w:r>
-      <w:r>
-        <w:t xml:space="preserve"> – Sunday 14 Feb 2020</w:t>
+        <w:t>Wednesday 17 Feb 2020</w:t>
       </w:r>
     </w:p>
     <w:p>
@@ -3764,39 +3235,7 @@
         <w:spacing w:after="0"/>
       </w:pPr>
       <w:r>
-        <w:t xml:space="preserve">- Understand what types of people, </w:t>
-      </w:r>
-      <w:proofErr w:type="spellStart"/>
-      <w:r>
-        <w:t>ill</w:t>
-      </w:r>
-      <w:proofErr w:type="spellEnd"/>
-      <w:r>
-        <w:t xml:space="preserve"> be adding in the system</w:t>
-      </w:r>
-    </w:p>
-    <w:p>
-      <w:pPr>
-        <w:spacing w:after="0"/>
-      </w:pPr>
-      <w:r>
-        <w:t>- Try to understand further the LinkedIn example</w:t>
-      </w:r>
-    </w:p>
-    <w:p>
-      <w:pPr>
-        <w:spacing w:after="0"/>
-      </w:pPr>
-      <w:r>
-        <w:t xml:space="preserve">- </w:t>
-      </w:r>
-      <w:proofErr w:type="gramStart"/>
-      <w:r>
-        <w:t>Make an attempt</w:t>
-      </w:r>
-      <w:proofErr w:type="gramEnd"/>
-      <w:r>
-        <w:t xml:space="preserve"> of creating a JSON file and creating the form for it!</w:t>
+        <w:t>- Add support for other types such as drop down menu and also checkbox</w:t>
       </w:r>
     </w:p>
     <w:p>
@@ -3812,33 +3251,26 @@
         <w:spacing w:after="0"/>
       </w:pPr>
       <w:r>
-        <w:t>- I’ve got a list of types of forms that example JSONs could make</w:t>
-      </w:r>
-    </w:p>
-    <w:p>
-      <w:pPr>
-        <w:spacing w:after="0"/>
-      </w:pPr>
-      <w:r>
-        <w:t xml:space="preserve">- Honestly, just feel lost in the project and the personal problems I’m going through doesn’t help so I’m going to seek for </w:t>
-      </w:r>
-      <w:proofErr w:type="spellStart"/>
-      <w:proofErr w:type="gramStart"/>
-      <w:r>
-        <w:t>a</w:t>
-      </w:r>
-      <w:proofErr w:type="spellEnd"/>
-      <w:proofErr w:type="gramEnd"/>
-      <w:r>
-        <w:t xml:space="preserve"> Exceptional Circumstances form.</w:t>
-      </w:r>
+        <w:t xml:space="preserve">- Finally got the </w:t>
+      </w:r>
+      <w:r>
+        <w:t>drop-down</w:t>
+      </w:r>
+      <w:r>
+        <w:t xml:space="preserve"> menu and checkbox down on the react side just need to figure out how to connect it to a node.js backend and create json database</w:t>
+      </w:r>
+    </w:p>
+    <w:p>
+      <w:pPr>
+        <w:spacing w:after="0"/>
+      </w:pPr>
     </w:p>
     <w:p>
       <w:pPr>
         <w:pStyle w:val="Heading2"/>
       </w:pPr>
       <w:r>
-        <w:t>Tuesday 16 Feb 2020</w:t>
+        <w:t>Thursday 18 Feb 2020</w:t>
       </w:r>
     </w:p>
     <w:p>
@@ -3854,18 +3286,7 @@
         <w:spacing w:after="0"/>
       </w:pPr>
       <w:r>
-        <w:t xml:space="preserve">- </w:t>
-      </w:r>
-      <w:r>
-        <w:t>Obtain smaller steps to bigger step which is how to read and render dynamic components just from a JSON</w:t>
-      </w:r>
-    </w:p>
-    <w:p>
-      <w:pPr>
-        <w:spacing w:after="0"/>
-      </w:pPr>
-      <w:r>
-        <w:t>- Revisit How to Guides and Blog Posts</w:t>
+        <w:t>- Further develop the form to create an object and be saved onto a JSON file</w:t>
       </w:r>
     </w:p>
     <w:p>
@@ -3881,164 +3302,6 @@
         <w:spacing w:after="0"/>
       </w:pPr>
       <w:r>
-        <w:t>- Today’s meeting was very informative and gave me the confidence in myself to code</w:t>
-      </w:r>
-    </w:p>
-    <w:p>
-      <w:pPr>
-        <w:spacing w:after="0"/>
-      </w:pPr>
-      <w:r>
-        <w:t>- Before I felt very lost in the project and I just saw it as too complex</w:t>
-      </w:r>
-    </w:p>
-    <w:p>
-      <w:pPr>
-        <w:spacing w:after="0"/>
-      </w:pPr>
-      <w:r>
-        <w:t xml:space="preserve">- I’ve now found a great tutorial on creating a Form from a </w:t>
-      </w:r>
-      <w:r>
-        <w:t>JSON,</w:t>
-      </w:r>
-      <w:r>
-        <w:t xml:space="preserve"> but the only thing dynamic is the headings which is a great step</w:t>
-      </w:r>
-    </w:p>
-    <w:p>
-      <w:pPr>
-        <w:spacing w:after="0"/>
-      </w:pPr>
-      <w:r>
-        <w:t>- The only niche detail I’m concerned about is what if the JSON exceeds the existing amount of dynamic entry fields</w:t>
-      </w:r>
-    </w:p>
-    <w:p>
-      <w:pPr>
-        <w:spacing w:after="0"/>
-      </w:pPr>
-      <w:r>
-        <w:t>- Hit a problem where I can’t import a JSON file for some reason, super annoying</w:t>
-      </w:r>
-    </w:p>
-    <w:p>
-      <w:pPr>
-        <w:spacing w:after="0"/>
-      </w:pPr>
-      <w:r>
-        <w:t>- By passed and I’m able to read JSON files and specific parts.</w:t>
-      </w:r>
-    </w:p>
-    <w:p>
-      <w:pPr>
-        <w:spacing w:after="0"/>
-      </w:pPr>
-      <w:r>
-        <w:t xml:space="preserve">- Also redid the </w:t>
-      </w:r>
-      <w:proofErr w:type="spellStart"/>
-      <w:r>
-        <w:t>github</w:t>
-      </w:r>
-      <w:proofErr w:type="spellEnd"/>
-    </w:p>
-    <w:p>
-      <w:pPr>
-        <w:pStyle w:val="Heading2"/>
-      </w:pPr>
-      <w:r>
-        <w:t>Wednesday 17 Feb 2020</w:t>
-      </w:r>
-    </w:p>
-    <w:p>
-      <w:pPr>
-        <w:pStyle w:val="Heading3"/>
-      </w:pPr>
-      <w:r>
-        <w:t>Aims</w:t>
-      </w:r>
-    </w:p>
-    <w:p>
-      <w:pPr>
-        <w:spacing w:after="0"/>
-      </w:pPr>
-      <w:r>
-        <w:t xml:space="preserve">- Add support for other types such as </w:t>
-      </w:r>
-      <w:proofErr w:type="gramStart"/>
-      <w:r>
-        <w:t>drop down</w:t>
-      </w:r>
-      <w:proofErr w:type="gramEnd"/>
-      <w:r>
-        <w:t xml:space="preserve"> menu and also checkbox</w:t>
-      </w:r>
-    </w:p>
-    <w:p>
-      <w:pPr>
-        <w:pStyle w:val="Heading3"/>
-      </w:pPr>
-      <w:r>
-        <w:t>Thoughts</w:t>
-      </w:r>
-    </w:p>
-    <w:p>
-      <w:pPr>
-        <w:spacing w:after="0"/>
-      </w:pPr>
-      <w:r>
-        <w:t xml:space="preserve">- Finally got the </w:t>
-      </w:r>
-      <w:r>
-        <w:t>drop-down</w:t>
-      </w:r>
-      <w:r>
-        <w:t xml:space="preserve"> menu and checkbox down on the react side just need to figure out how to connect it to a node.js backend and create json database</w:t>
-      </w:r>
-    </w:p>
-    <w:p>
-      <w:pPr>
-        <w:spacing w:after="0"/>
-      </w:pPr>
-    </w:p>
-    <w:p>
-      <w:pPr>
-        <w:pStyle w:val="Heading2"/>
-      </w:pPr>
-      <w:r>
-        <w:t>Thursday 18 Feb 2020</w:t>
-      </w:r>
-    </w:p>
-    <w:p>
-      <w:pPr>
-        <w:pStyle w:val="Heading3"/>
-      </w:pPr>
-      <w:r>
-        <w:t>Aims</w:t>
-      </w:r>
-    </w:p>
-    <w:p>
-      <w:pPr>
-        <w:spacing w:after="0"/>
-      </w:pPr>
-      <w:r>
-        <w:t>- Further develop the form to create an object and be saved onto a JSON file</w:t>
-      </w:r>
-    </w:p>
-    <w:p>
-      <w:pPr>
-        <w:pStyle w:val="Heading3"/>
-      </w:pPr>
-      <w:r>
-        <w:t>Thoughts</w:t>
-      </w:r>
-    </w:p>
-    <w:p>
-      <w:pPr>
-        <w:spacing w:after="0"/>
-      </w:pPr>
-      <w:r>
         <w:t>- Currently figuring out how to manipulate a JSON file to get specific values</w:t>
       </w:r>
     </w:p>
@@ -4047,15 +3310,7 @@
         <w:spacing w:after="0"/>
       </w:pPr>
       <w:r>
-        <w:t xml:space="preserve">- There is </w:t>
-      </w:r>
-      <w:proofErr w:type="gramStart"/>
-      <w:r>
-        <w:t>an</w:t>
-      </w:r>
-      <w:proofErr w:type="gramEnd"/>
-      <w:r>
-        <w:t xml:space="preserve"> warning message about components but I don’t know how to fix it but it’s currently not affecting the functionality of the code </w:t>
+        <w:t xml:space="preserve">- There is an warning message about components but I don’t know how to fix it but it’s currently not affecting the functionality of the code </w:t>
       </w:r>
     </w:p>
     <w:p>
@@ -4135,13 +3390,8 @@
         <w:spacing w:after="0"/>
       </w:pPr>
       <w:r>
-        <w:t xml:space="preserve">- Remove </w:t>
-      </w:r>
-      <w:proofErr w:type="spellStart"/>
-      <w:r>
-        <w:t>field_id</w:t>
-      </w:r>
-      <w:proofErr w:type="spellEnd"/>
+        <w:t>- Remove field_id</w:t>
+      </w:r>
     </w:p>
     <w:p>
       <w:pPr>
@@ -4186,15 +3436,7 @@
       </w:pPr>
       <w:r>
         <w:tab/>
-        <w:t xml:space="preserve">- Look at </w:t>
-      </w:r>
-      <w:proofErr w:type="spellStart"/>
-      <w:r>
-        <w:t>pyimage</w:t>
-      </w:r>
-      <w:proofErr w:type="spellEnd"/>
-      <w:r>
-        <w:t xml:space="preserve"> search again remember</w:t>
+        <w:t>- Look at pyimage search again remember</w:t>
       </w:r>
     </w:p>
     <w:p>
@@ -4218,17 +3460,7 @@
         <w:spacing w:after="0"/>
       </w:pPr>
       <w:r>
-        <w:t xml:space="preserve">- Currently making </w:t>
-      </w:r>
-      <w:proofErr w:type="spellStart"/>
-      <w:proofErr w:type="gramStart"/>
-      <w:r>
-        <w:t>a</w:t>
-      </w:r>
-      <w:proofErr w:type="spellEnd"/>
-      <w:proofErr w:type="gramEnd"/>
-      <w:r>
-        <w:t xml:space="preserve"> example JSON file like this: </w:t>
+        <w:t xml:space="preserve">- Currently making a example JSON file like this: </w:t>
       </w:r>
     </w:p>
     <w:p>
@@ -4284,15 +3516,7 @@
         <w:spacing w:after="0"/>
       </w:pPr>
       <w:r>
-        <w:t xml:space="preserve">- I can see how I can create a </w:t>
-      </w:r>
-      <w:proofErr w:type="gramStart"/>
-      <w:r>
-        <w:t>form</w:t>
-      </w:r>
-      <w:proofErr w:type="gramEnd"/>
-      <w:r>
-        <w:t xml:space="preserve"> but it wouldn’t allow the form to have different options if myself my education is “A-Levels”</w:t>
+        <w:t>- I can see how I can create a form but it wouldn’t allow the form to have different options if myself my education is “A-Levels”</w:t>
       </w:r>
     </w:p>
     <w:p>
@@ -4330,13 +3554,8 @@
     </w:p>
     <w:p>
       <w:r>
-        <w:t xml:space="preserve">- Start convert the formalise.py into </w:t>
-      </w:r>
-      <w:proofErr w:type="spellStart"/>
-      <w:r>
-        <w:t>javascript</w:t>
-      </w:r>
-      <w:proofErr w:type="spellEnd"/>
+        <w:t>- Start convert the formalise.py into javascript</w:t>
+      </w:r>
     </w:p>
     <w:p>
       <w:pPr>
@@ -4370,15 +3589,7 @@
         <w:spacing w:after="0"/>
       </w:pPr>
       <w:r>
-        <w:t xml:space="preserve">- Aiming by tonight that I should have a </w:t>
-      </w:r>
-      <w:proofErr w:type="gramStart"/>
-      <w:r>
-        <w:t>pretty basic</w:t>
-      </w:r>
-      <w:proofErr w:type="gramEnd"/>
-      <w:r>
-        <w:t xml:space="preserve"> formalise for now</w:t>
+        <w:t>- Aiming by tonight that I should have a pretty basic formalise for now</w:t>
       </w:r>
     </w:p>
     <w:p>
@@ -4456,15 +3667,7 @@
         <w:spacing w:after="0"/>
       </w:pPr>
       <w:r>
-        <w:t xml:space="preserve">- This is probably due to my lack of knowledge with </w:t>
-      </w:r>
-      <w:proofErr w:type="spellStart"/>
-      <w:r>
-        <w:t>javascript</w:t>
-      </w:r>
-      <w:proofErr w:type="spellEnd"/>
-      <w:r>
-        <w:t xml:space="preserve"> in general</w:t>
+        <w:t>- This is probably due to my lack of knowledge with javascript in general</w:t>
       </w:r>
     </w:p>
     <w:p>
@@ -4543,13 +3746,8 @@
         <w:spacing w:after="0"/>
       </w:pPr>
       <w:r>
-        <w:t>- Heading would be “Type”, then a field with a placeholder of “</w:t>
-      </w:r>
-      <w:proofErr w:type="gramStart"/>
-      <w:r>
-        <w:t>Item”</w:t>
-      </w:r>
-      <w:proofErr w:type="gramEnd"/>
+        <w:t>- Heading would be “Type”, then a field with a placeholder of “Item”</w:t>
+      </w:r>
     </w:p>
     <w:p>
       <w:pPr>
@@ -4572,23 +3770,7 @@
         <w:spacing w:after="0"/>
       </w:pPr>
       <w:r>
-        <w:t xml:space="preserve">- The code should </w:t>
-      </w:r>
-      <w:proofErr w:type="gramStart"/>
-      <w:r>
-        <w:t>work?</w:t>
-      </w:r>
-      <w:proofErr w:type="gramEnd"/>
-      <w:r>
-        <w:t xml:space="preserve"> But it’s these little niche things that I don’t know about </w:t>
-      </w:r>
-      <w:proofErr w:type="spellStart"/>
-      <w:r>
-        <w:t>javascript</w:t>
-      </w:r>
-      <w:proofErr w:type="spellEnd"/>
-      <w:r>
-        <w:t xml:space="preserve"> that I need to learn and figure </w:t>
+        <w:t xml:space="preserve">- The code should work? But it’s these little niche things that I don’t know about javascript that I need to learn and figure </w:t>
       </w:r>
       <w:r>
         <w:t>out.</w:t>
@@ -4631,13 +3813,8 @@
         <w:spacing w:after="0"/>
       </w:pPr>
       <w:r>
-        <w:t xml:space="preserve">- Start working on the “submit </w:t>
-      </w:r>
-      <w:proofErr w:type="gramStart"/>
-      <w:r>
-        <w:t>button”</w:t>
-      </w:r>
-      <w:proofErr w:type="gramEnd"/>
+        <w:t>- Start working on the “submit button”</w:t>
+      </w:r>
     </w:p>
     <w:p>
       <w:pPr>
@@ -4645,17 +3822,7 @@
       </w:pPr>
       <w:r>
         <w:tab/>
-        <w:t xml:space="preserve">- Meaning start working on the backend and create </w:t>
-      </w:r>
-      <w:proofErr w:type="spellStart"/>
-      <w:proofErr w:type="gramStart"/>
-      <w:r>
-        <w:t>a</w:t>
-      </w:r>
-      <w:proofErr w:type="spellEnd"/>
-      <w:proofErr w:type="gramEnd"/>
-      <w:r>
-        <w:t xml:space="preserve"> altered JSON</w:t>
+        <w:t>- Meaning start working on the backend and create a altered JSON</w:t>
       </w:r>
     </w:p>
     <w:p>
@@ -4672,15 +3839,7 @@
       </w:pPr>
       <w:r>
         <w:tab/>
-        <w:t xml:space="preserve">- </w:t>
-      </w:r>
-      <w:proofErr w:type="spellStart"/>
-      <w:r>
-        <w:t>PyimageSearch</w:t>
-      </w:r>
-      <w:proofErr w:type="spellEnd"/>
-      <w:r>
-        <w:t xml:space="preserve"> references</w:t>
+        <w:t>- PyimageSearch references</w:t>
       </w:r>
     </w:p>
     <w:p>
@@ -4696,23 +3855,7 @@
         <w:spacing w:after="0"/>
       </w:pPr>
       <w:r>
-        <w:t xml:space="preserve">- </w:t>
-      </w:r>
-      <w:proofErr w:type="gramStart"/>
-      <w:r>
-        <w:t>So</w:t>
-      </w:r>
-      <w:proofErr w:type="gramEnd"/>
-      <w:r>
-        <w:t xml:space="preserve"> I’ve got the recursion, </w:t>
-      </w:r>
-      <w:proofErr w:type="spellStart"/>
-      <w:r>
-        <w:t>kinda</w:t>
-      </w:r>
-      <w:proofErr w:type="spellEnd"/>
-      <w:r>
-        <w:t xml:space="preserve"> working!</w:t>
+        <w:t>- So I’ve got the recursion, kinda working!</w:t>
       </w:r>
     </w:p>
     <w:p>
@@ -4942,54 +4085,15 @@
         <w:spacing w:after="0"/>
       </w:pPr>
       <w:r>
-        <w:t xml:space="preserve">- </w:t>
-      </w:r>
-      <w:proofErr w:type="gramStart"/>
-      <w:r>
-        <w:t>So</w:t>
-      </w:r>
-      <w:proofErr w:type="gramEnd"/>
-      <w:r>
-        <w:t xml:space="preserve"> I’ve been working on getting the React Form working with the JSON file. However the program is there are so many “</w:t>
-      </w:r>
-      <w:proofErr w:type="spellStart"/>
-      <w:proofErr w:type="gramStart"/>
-      <w:r>
-        <w:t>key”s</w:t>
-      </w:r>
-      <w:proofErr w:type="spellEnd"/>
-      <w:proofErr w:type="gramEnd"/>
-      <w:r>
-        <w:t xml:space="preserve"> with the same name in the </w:t>
-      </w:r>
-      <w:proofErr w:type="spellStart"/>
-      <w:r>
-        <w:t>BartSimpson.json</w:t>
-      </w:r>
-      <w:proofErr w:type="spellEnd"/>
-    </w:p>
-    <w:p>
-      <w:pPr>
-        <w:spacing w:after="0"/>
-      </w:pPr>
-      <w:r>
-        <w:t xml:space="preserve">- This problem means that I </w:t>
-      </w:r>
-      <w:proofErr w:type="gramStart"/>
-      <w:r>
-        <w:t>either need</w:t>
-      </w:r>
-      <w:proofErr w:type="gramEnd"/>
-      <w:r>
-        <w:t xml:space="preserve"> to set each field a unique “key” value then when creating the new JSON to </w:t>
-      </w:r>
-      <w:proofErr w:type="spellStart"/>
-      <w:r>
-        <w:t>some how</w:t>
-      </w:r>
-      <w:proofErr w:type="spellEnd"/>
-      <w:r>
-        <w:t xml:space="preserve"> correlate that back to the normal on</w:t>
+        <w:t>- So I’ve been working on getting the React Form working with the JSON file. However the program is there are so many “key”s with the same name in the BartSimpson.json</w:t>
+      </w:r>
+    </w:p>
+    <w:p>
+      <w:pPr>
+        <w:spacing w:after="0"/>
+      </w:pPr>
+      <w:r>
+        <w:t>- This problem means that I either need to set each field a unique “key” value then when creating the new JSON to some how correlate that back to the normal on</w:t>
       </w:r>
       <w:r>
         <w:t>e.</w:t>
@@ -5048,15 +4152,7 @@
         <w:spacing w:after="0"/>
       </w:pPr>
       <w:r>
-        <w:t xml:space="preserve">- As you can </w:t>
-      </w:r>
-      <w:proofErr w:type="gramStart"/>
-      <w:r>
-        <w:t>see</w:t>
-      </w:r>
-      <w:proofErr w:type="gramEnd"/>
-      <w:r>
-        <w:t xml:space="preserve"> I was able to generate random keys for each field</w:t>
+        <w:t>- As you can see I was able to generate random keys for each field</w:t>
       </w:r>
     </w:p>
     <w:p>
@@ -5072,15 +4168,7 @@
         <w:spacing w:after="0"/>
       </w:pPr>
       <w:r>
-        <w:t xml:space="preserve">- This would probably need to add a unique id to the json </w:t>
-      </w:r>
-      <w:proofErr w:type="spellStart"/>
-      <w:r>
-        <w:t>aswell</w:t>
-      </w:r>
-      <w:proofErr w:type="spellEnd"/>
-      <w:r>
-        <w:t xml:space="preserve">! </w:t>
+        <w:t xml:space="preserve">- This would probably need to add a unique id to the json aswell! </w:t>
       </w:r>
     </w:p>
     <w:p>
@@ -5124,15 +4212,7 @@
         <w:ind w:left="1440"/>
       </w:pPr>
       <w:r>
-        <w:t xml:space="preserve">- </w:t>
-      </w:r>
-      <w:proofErr w:type="gramStart"/>
-      <w:r>
-        <w:t>However</w:t>
-      </w:r>
-      <w:proofErr w:type="gramEnd"/>
-      <w:r>
-        <w:t xml:space="preserve"> you will need to figure out a way to uniquely identify whilst still being able to display the original data</w:t>
+        <w:t>- However you will need to figure out a way to uniquely identify whilst still being able to display the original data</w:t>
       </w:r>
     </w:p>
     <w:p>
@@ -5144,13 +4224,8 @@
       </w:r>
       <w:r>
         <w:tab/>
-        <w:t>- For example, if you have “jusab1-</w:t>
-      </w:r>
-      <w:proofErr w:type="gramStart"/>
-      <w:r>
-        <w:t>pageid”</w:t>
-      </w:r>
-      <w:proofErr w:type="gramEnd"/>
+        <w:t>- For example, if you have “jusab1-pageid”</w:t>
+      </w:r>
     </w:p>
     <w:p>
       <w:pPr>
@@ -5161,15 +4236,7 @@
       </w:r>
       <w:r>
         <w:tab/>
-        <w:t xml:space="preserve">- I need to figure out how to extract that for </w:t>
-      </w:r>
-      <w:proofErr w:type="gramStart"/>
-      <w:r>
-        <w:t>each every</w:t>
-      </w:r>
-      <w:proofErr w:type="gramEnd"/>
-      <w:r>
-        <w:t xml:space="preserve"> Key in the system</w:t>
+        <w:t>- I need to figure out how to extract that for each every Key in the system</w:t>
       </w:r>
     </w:p>
     <w:p>
@@ -5181,15 +4248,7 @@
       </w:r>
       <w:r>
         <w:tab/>
-        <w:t xml:space="preserve">- My worry is that the ID will have different </w:t>
-      </w:r>
-      <w:proofErr w:type="gramStart"/>
-      <w:r>
-        <w:t>lengths</w:t>
-      </w:r>
-      <w:proofErr w:type="gramEnd"/>
-      <w:r>
-        <w:t xml:space="preserve"> but I can fix that</w:t>
+        <w:t>- My worry is that the ID will have different lengths but I can fix that</w:t>
       </w:r>
     </w:p>
     <w:p>
@@ -5207,15 +4266,7 @@
       </w:pPr>
       <w:r>
         <w:tab/>
-        <w:t>- Then you finally create another copy of the base JSON (</w:t>
-      </w:r>
-      <w:proofErr w:type="spellStart"/>
-      <w:r>
-        <w:t>bartsimpson</w:t>
-      </w:r>
-      <w:proofErr w:type="spellEnd"/>
-      <w:r>
-        <w:t xml:space="preserve">) then just simply iterate through it since everything will hopefully be in the same order! </w:t>
+        <w:t xml:space="preserve">- Then you finally create another copy of the base JSON (bartsimpson) then just simply iterate through it since everything will hopefully be in the same order! </w:t>
       </w:r>
     </w:p>
     <w:p>
@@ -5286,15 +4337,7 @@
       </w:pPr>
       <w:r>
         <w:tab/>
-        <w:t xml:space="preserve">- This is because I haven’t had the time due to personal issues to implement those </w:t>
-      </w:r>
-      <w:proofErr w:type="gramStart"/>
-      <w:r>
-        <w:t>steps</w:t>
-      </w:r>
-      <w:proofErr w:type="gramEnd"/>
-      <w:r>
-        <w:t xml:space="preserve"> but I’d like to give this knowledge to the other person</w:t>
+        <w:t>- This is because I haven’t had the time due to personal issues to implement those steps but I’d like to give this knowledge to the other person</w:t>
       </w:r>
     </w:p>
     <w:p>
@@ -5328,17 +4371,7 @@
     </w:p>
     <w:p>
       <w:r>
-        <w:t xml:space="preserve">- I’m taking a lot of time making this blog post as I think since this is </w:t>
-      </w:r>
-      <w:proofErr w:type="spellStart"/>
-      <w:proofErr w:type="gramStart"/>
-      <w:r>
-        <w:t>a</w:t>
-      </w:r>
-      <w:proofErr w:type="spellEnd"/>
-      <w:proofErr w:type="gramEnd"/>
-      <w:r>
-        <w:t xml:space="preserve"> on-going piece of work that there should be a solid foundation</w:t>
+        <w:t>- I’m taking a lot of time making this blog post as I think since this is a on-going piece of work that there should be a solid foundation</w:t>
       </w:r>
     </w:p>
     <w:p>
@@ -5561,33 +4594,11 @@
         <w:t xml:space="preserve"> </w:t>
       </w:r>
       <w:hyperlink r:id="rId21" w:history="1">
-        <w:proofErr w:type="spellStart"/>
         <w:r>
           <w:rPr>
             <w:rStyle w:val="Hyperlink"/>
           </w:rPr>
-          <w:t>jsonpath</w:t>
-        </w:r>
-        <w:proofErr w:type="spellEnd"/>
-        <w:r>
-          <w:rPr>
-            <w:rStyle w:val="Hyperlink"/>
-          </w:rPr>
-          <w:t xml:space="preserve"> - </w:t>
-        </w:r>
-        <w:proofErr w:type="spellStart"/>
-        <w:r>
-          <w:rPr>
-            <w:rStyle w:val="Hyperlink"/>
-          </w:rPr>
-          <w:t>npm</w:t>
-        </w:r>
-        <w:proofErr w:type="spellEnd"/>
-        <w:r>
-          <w:rPr>
-            <w:rStyle w:val="Hyperlink"/>
-          </w:rPr>
-          <w:t xml:space="preserve"> (npmjs.com)</w:t>
+          <w:t>jsonpath - npm (npmjs.com)</w:t>
         </w:r>
       </w:hyperlink>
     </w:p>
@@ -5660,15 +4671,7 @@
     </w:p>
     <w:p>
       <w:r>
-        <w:t xml:space="preserve">- Think of a way to figure out which field has been </w:t>
-      </w:r>
-      <w:proofErr w:type="gramStart"/>
-      <w:r>
-        <w:t>edited,</w:t>
-      </w:r>
-      <w:proofErr w:type="gramEnd"/>
-      <w:r>
-        <w:t xml:space="preserve"> I really do think the only way is to uniquely identifying each String Value Pair. </w:t>
+        <w:t xml:space="preserve">- Think of a way to figure out which field has been edited, I really do think the only way is to uniquely identifying each String Value Pair. </w:t>
       </w:r>
     </w:p>
     <w:p>
@@ -5724,15 +4727,7 @@
         <w:spacing w:after="0"/>
       </w:pPr>
       <w:r>
-        <w:t xml:space="preserve">- Currently right now the code is only using the </w:t>
-      </w:r>
-      <w:proofErr w:type="gramStart"/>
-      <w:r>
-        <w:t>front end</w:t>
-      </w:r>
-      <w:proofErr w:type="gramEnd"/>
-      <w:r>
-        <w:t xml:space="preserve"> portion, meaning that it doesn’t interact with the files on system that is running on it, that the job of the Back-End.</w:t>
+        <w:t>- Currently right now the code is only using the front end portion, meaning that it doesn’t interact with the files on system that is running on it, that the job of the Back-End.</w:t>
       </w:r>
     </w:p>
     <w:p>
@@ -5965,20 +4960,7 @@
         <w:spacing w:after="0"/>
       </w:pPr>
       <w:r>
-        <w:t>- All right got some of the routes working to send some files, this is done by the Node.js to hosting the JSON file as a URL like this (</w:t>
-      </w:r>
-      <w:proofErr w:type="gramStart"/>
-      <w:r>
-        <w:t>localhost:3000/</w:t>
-      </w:r>
-      <w:proofErr w:type="spellStart"/>
-      <w:r>
-        <w:t>BartSimpson.JSON</w:t>
-      </w:r>
-      <w:proofErr w:type="spellEnd"/>
-      <w:proofErr w:type="gramEnd"/>
-      <w:r>
-        <w:t>)</w:t>
+        <w:t>- All right got some of the routes working to send some files, this is done by the Node.js to hosting the JSON file as a URL like this (localhost:3000/BartSimpson.JSON)</w:t>
       </w:r>
     </w:p>
     <w:p>
@@ -6047,15 +5029,7 @@
         <w:spacing w:after="0"/>
       </w:pPr>
       <w:r>
-        <w:t xml:space="preserve">- Also </w:t>
-      </w:r>
-      <w:proofErr w:type="gramStart"/>
-      <w:r>
-        <w:t>looked into</w:t>
-      </w:r>
-      <w:proofErr w:type="gramEnd"/>
-      <w:r>
-        <w:t xml:space="preserve"> manipulation of a current JSON file, this is for maybe create a base </w:t>
+        <w:t xml:space="preserve">- Also looked into manipulation of a current JSON file, this is for maybe create a base </w:t>
       </w:r>
       <w:r>
         <w:t>JSON for each JSON created</w:t>
@@ -6389,15 +5363,7 @@
         <w:spacing w:after="0"/>
       </w:pPr>
       <w:r>
-        <w:t xml:space="preserve">- Added a filter to check if the </w:t>
-      </w:r>
-      <w:proofErr w:type="gramStart"/>
-      <w:r>
-        <w:t>first String</w:t>
-      </w:r>
-      <w:proofErr w:type="gramEnd"/>
-      <w:r>
-        <w:t xml:space="preserve"> Value Pair’s Key is “type” </w:t>
+        <w:t xml:space="preserve">- Added a filter to check if the first String Value Pair’s Key is “type” </w:t>
       </w:r>
     </w:p>
     <w:p>
@@ -6422,15 +5388,7 @@
         <w:spacing w:after="0"/>
       </w:pPr>
       <w:r>
-        <w:t xml:space="preserve">- That is why the user must declare an </w:t>
-      </w:r>
-      <w:proofErr w:type="gramStart"/>
-      <w:r>
-        <w:t>objects</w:t>
-      </w:r>
-      <w:proofErr w:type="gramEnd"/>
-      <w:r>
-        <w:t xml:space="preserve"> with the first key to be called “type”</w:t>
+        <w:t>- That is why the user must declare an objects with the first key to be called “type”</w:t>
       </w:r>
     </w:p>
     <w:p>
@@ -6491,13 +5449,8 @@
         <w:spacing w:after="0"/>
       </w:pPr>
       <w:r>
-        <w:t xml:space="preserve">- The problem is! The algorithm still goes over the object because it doesn’t know that it has been </w:t>
-      </w:r>
-      <w:proofErr w:type="gramStart"/>
-      <w:r>
-        <w:t>rendered</w:t>
-      </w:r>
-      <w:proofErr w:type="gramEnd"/>
+        <w:t>- The problem is! The algorithm still goes over the object because it doesn’t know that it has been rendered</w:t>
+      </w:r>
     </w:p>
     <w:p>
       <w:pPr>
@@ -6737,15 +5690,7 @@
         <w:t>- Update</w:t>
       </w:r>
       <w:r>
-        <w:t xml:space="preserve"> the How </w:t>
-      </w:r>
-      <w:proofErr w:type="gramStart"/>
-      <w:r>
-        <w:t>To</w:t>
-      </w:r>
-      <w:proofErr w:type="gramEnd"/>
-      <w:r>
-        <w:t xml:space="preserve"> and Blog Post</w:t>
+        <w:t xml:space="preserve"> the How To and Blog Post</w:t>
       </w:r>
     </w:p>
     <w:p>
@@ -6904,31 +5849,15 @@
         <w:spacing w:after="0"/>
       </w:pPr>
       <w:r>
-        <w:t xml:space="preserve">- The current recursion algorithm only takes the first two values but if the user wants more than one option in the </w:t>
-      </w:r>
-      <w:proofErr w:type="gramStart"/>
-      <w:r>
-        <w:t>drop down</w:t>
-      </w:r>
-      <w:proofErr w:type="gramEnd"/>
-      <w:r>
-        <w:t xml:space="preserve"> menu it’s not possible</w:t>
-      </w:r>
-    </w:p>
-    <w:p>
-      <w:pPr>
-        <w:spacing w:after="0"/>
-      </w:pPr>
-      <w:r>
-        <w:t xml:space="preserve">- Going to declare in the syntax that if you want multiple values in the </w:t>
-      </w:r>
-      <w:proofErr w:type="gramStart"/>
-      <w:r>
-        <w:t>drop down</w:t>
-      </w:r>
-      <w:proofErr w:type="gramEnd"/>
-      <w:r>
-        <w:t xml:space="preserve"> menu, you have to declare an array</w:t>
+        <w:t>- The current recursion algorithm only takes the first two values but if the user wants more than one option in the drop down menu it’s not possible</w:t>
+      </w:r>
+    </w:p>
+    <w:p>
+      <w:pPr>
+        <w:spacing w:after="0"/>
+      </w:pPr>
+      <w:r>
+        <w:t>- Going to declare in the syntax that if you want multiple values in the drop down menu, you have to declare an array</w:t>
       </w:r>
     </w:p>
     <w:p>
@@ -7050,15 +5979,7 @@
       </w:pPr>
       <w:r>
         <w:tab/>
-        <w:t xml:space="preserve">- For </w:t>
-      </w:r>
-      <w:proofErr w:type="gramStart"/>
-      <w:r>
-        <w:t>example</w:t>
-      </w:r>
-      <w:proofErr w:type="gramEnd"/>
-      <w:r>
-        <w:t xml:space="preserve"> in range there should be a parameter that allows the min and max</w:t>
+        <w:t>- For example in range there should be a parameter that allows the min and max</w:t>
       </w:r>
     </w:p>
     <w:p>
@@ -7339,15 +6260,7 @@
         <w:spacing w:after="0"/>
       </w:pPr>
       <w:r>
-        <w:t xml:space="preserve">- Expect that there’s a special </w:t>
-      </w:r>
-      <w:proofErr w:type="spellStart"/>
-      <w:r>
-        <w:t>javascript</w:t>
-      </w:r>
-      <w:proofErr w:type="spellEnd"/>
-      <w:r>
-        <w:t xml:space="preserve"> syntax that must surround the variable</w:t>
+        <w:t>- Expect that there’s a special javascript syntax that must surround the variable</w:t>
       </w:r>
     </w:p>
     <w:p>
@@ -7515,13 +6428,8 @@
         <w:t xml:space="preserve">- Figured it out, I wasn’t </w:t>
       </w:r>
       <w:r>
-        <w:t>receiving the “Key” not the value that’s why I was receiving “max” instead of “</w:t>
-      </w:r>
-      <w:proofErr w:type="gramStart"/>
-      <w:r>
-        <w:t>100”</w:t>
-      </w:r>
-      <w:proofErr w:type="gramEnd"/>
+        <w:t>receiving the “Key” not the value that’s why I was receiving “max” instead of “100”</w:t>
+      </w:r>
     </w:p>
     <w:p>
       <w:pPr>
@@ -7614,15 +6522,7 @@
         <w:t xml:space="preserve">- For example, </w:t>
       </w:r>
       <w:r>
-        <w:t xml:space="preserve">value must be </w:t>
-      </w:r>
-      <w:proofErr w:type="gramStart"/>
-      <w:r>
-        <w:t>first</w:t>
-      </w:r>
-      <w:proofErr w:type="gramEnd"/>
-      <w:r>
-        <w:t xml:space="preserve"> but I want it so that you don’t to </w:t>
+        <w:t xml:space="preserve">value must be first but I want it so that you don’t to </w:t>
       </w:r>
       <w:r>
         <w:t>declare “value” as firs</w:t>
@@ -7644,15 +6544,7 @@
         <w:spacing w:after="0"/>
       </w:pPr>
       <w:r>
-        <w:t xml:space="preserve"> - Made </w:t>
-      </w:r>
-      <w:proofErr w:type="gramStart"/>
-      <w:r>
-        <w:t>a</w:t>
-      </w:r>
-      <w:proofErr w:type="gramEnd"/>
-      <w:r>
-        <w:t xml:space="preserve"> iterator that goes through each object and looks for required, max, min</w:t>
+        <w:t xml:space="preserve"> - Made a iterator that goes through each object and looks for required, max, min</w:t>
       </w:r>
     </w:p>
     <w:p>
@@ -7716,21 +6608,8 @@
         <w:spacing w:after="0"/>
       </w:pPr>
       <w:r>
-        <w:t xml:space="preserve">- Finally finished my validation section and can check for min, max, required, </w:t>
-      </w:r>
-      <w:proofErr w:type="spellStart"/>
-      <w:r>
-        <w:t>maxLength</w:t>
-      </w:r>
-      <w:proofErr w:type="spellEnd"/>
-      <w:r>
-        <w:t xml:space="preserve"> and </w:t>
-      </w:r>
-      <w:proofErr w:type="spellStart"/>
-      <w:r>
-        <w:t>minLength</w:t>
-      </w:r>
-      <w:proofErr w:type="spellEnd"/>
+        <w:t>- Finally finished my validation section and can check for min, max, required, maxLength and minLength</w:t>
+      </w:r>
     </w:p>
     <w:p>
       <w:pPr>
@@ -7799,15 +6678,7 @@
         <w:spacing w:after="0"/>
       </w:pPr>
       <w:r>
-        <w:t>- So, today’s task is just to look through the r/</w:t>
-      </w:r>
-      <w:proofErr w:type="spellStart"/>
-      <w:r>
-        <w:t>reactJS</w:t>
-      </w:r>
-      <w:proofErr w:type="spellEnd"/>
-      <w:r>
-        <w:t xml:space="preserve"> subreddit and look at what posts do very well</w:t>
+        <w:t>- So, today’s task is just to look through the r/reactJS subreddit and look at what posts do very well</w:t>
       </w:r>
     </w:p>
     <w:p>
@@ -7823,31 +6694,15 @@
         <w:spacing w:after="0"/>
       </w:pPr>
       <w:r>
-        <w:t xml:space="preserve">- The format is that most of the information is </w:t>
-      </w:r>
-      <w:proofErr w:type="gramStart"/>
-      <w:r>
-        <w:t>actually in</w:t>
-      </w:r>
-      <w:proofErr w:type="gramEnd"/>
-      <w:r>
-        <w:t xml:space="preserve"> the comments</w:t>
-      </w:r>
-    </w:p>
-    <w:p>
-      <w:pPr>
-        <w:spacing w:after="0"/>
-      </w:pPr>
-      <w:r>
-        <w:t xml:space="preserve">- I </w:t>
-      </w:r>
-      <w:proofErr w:type="gramStart"/>
-      <w:r>
-        <w:t>have to</w:t>
-      </w:r>
-      <w:proofErr w:type="gramEnd"/>
-      <w:r>
-        <w:t xml:space="preserve"> make what the purpose of my project </w:t>
+        <w:t>- The format is that most of the information is actually in the comments</w:t>
+      </w:r>
+    </w:p>
+    <w:p>
+      <w:pPr>
+        <w:spacing w:after="0"/>
+      </w:pPr>
+      <w:r>
+        <w:t xml:space="preserve">- I have to make what the purpose of my project </w:t>
       </w:r>
     </w:p>
     <w:p>
@@ -7856,15 +6711,7 @@
       </w:pPr>
       <w:r>
         <w:tab/>
-        <w:t xml:space="preserve">- </w:t>
-      </w:r>
-      <w:proofErr w:type="gramStart"/>
-      <w:r>
-        <w:t>So</w:t>
-      </w:r>
-      <w:proofErr w:type="gramEnd"/>
-      <w:r>
-        <w:t xml:space="preserve"> it would be to take a JSON like this and turn it into a form like this</w:t>
+        <w:t>- So it would be to take a JSON like this and turn it into a form like this</w:t>
       </w:r>
     </w:p>
     <w:p>
@@ -7881,15 +6728,7 @@
         <w:spacing w:after="0"/>
       </w:pPr>
       <w:r>
-        <w:t xml:space="preserve">- </w:t>
-      </w:r>
-      <w:proofErr w:type="gramStart"/>
-      <w:r>
-        <w:t>Also</w:t>
-      </w:r>
-      <w:proofErr w:type="gramEnd"/>
-      <w:r>
-        <w:t xml:space="preserve"> most of the media they show is actually video but in my opinion there’s not really a lot of moving parts in mine.</w:t>
+        <w:t>- Also most of the media they show is actually video but in my opinion there’s not really a lot of moving parts in mine.</w:t>
       </w:r>
     </w:p>
     <w:p>
@@ -7911,31 +6750,15 @@
         <w:spacing w:after="0"/>
       </w:pPr>
       <w:r>
-        <w:t xml:space="preserve">- Try your best to have an </w:t>
-      </w:r>
-      <w:proofErr w:type="gramStart"/>
-      <w:r>
-        <w:t>eye catching</w:t>
-      </w:r>
-      <w:proofErr w:type="gramEnd"/>
-      <w:r>
-        <w:t xml:space="preserve"> photo/video</w:t>
-      </w:r>
-    </w:p>
-    <w:p>
-      <w:pPr>
-        <w:spacing w:after="0"/>
-      </w:pPr>
-      <w:r>
-        <w:t xml:space="preserve">- Describe what the project does </w:t>
-      </w:r>
-      <w:proofErr w:type="gramStart"/>
-      <w:r>
-        <w:t>and also</w:t>
-      </w:r>
-      <w:proofErr w:type="gramEnd"/>
-      <w:r>
-        <w:t xml:space="preserve"> state what technologies have been used</w:t>
+        <w:t>- Try your best to have an eye catching photo/video</w:t>
+      </w:r>
+    </w:p>
+    <w:p>
+      <w:pPr>
+        <w:spacing w:after="0"/>
+      </w:pPr>
+      <w:r>
+        <w:t>- Describe what the project does and also state what technologies have been used</w:t>
       </w:r>
     </w:p>
     <w:p>
@@ -8013,13 +6836,8 @@
       </w:r>
     </w:p>
     <w:p>
-      <w:proofErr w:type="spellStart"/>
-      <w:r>
-        <w:t>JSONToForm</w:t>
-      </w:r>
-      <w:proofErr w:type="spellEnd"/>
-      <w:r>
-        <w:t xml:space="preserve"> – A JSON Parser that can take </w:t>
+      <w:r>
+        <w:t xml:space="preserve">JSONToForm – A JSON Parser that can take </w:t>
       </w:r>
       <w:r>
         <w:t>a JSON file and turn it into a React Hook Form.</w:t>
@@ -8027,6 +6845,9 @@
     </w:p>
     <w:p>
       <w:r>
+        <w:rPr>
+          <w:noProof/>
+        </w:rPr>
         <w:drawing>
           <wp:inline distT="0" distB="0" distL="0" distR="0" wp14:anchorId="00C5F64D" wp14:editId="43F63D30">
             <wp:extent cx="5731510" cy="2428875"/>
@@ -8079,95 +6900,42 @@
         <w:t xml:space="preserve">Here’s the repo </w:t>
       </w:r>
       <w:hyperlink r:id="rId31" w:history="1">
-        <w:proofErr w:type="spellStart"/>
         <w:r>
           <w:rPr>
             <w:rStyle w:val="Hyperlink"/>
           </w:rPr>
-          <w:t>JustinYuann</w:t>
-        </w:r>
-        <w:proofErr w:type="spellEnd"/>
-        <w:r>
-          <w:rPr>
-            <w:rStyle w:val="Hyperlink"/>
-          </w:rPr>
-          <w:t>/</w:t>
-        </w:r>
-        <w:proofErr w:type="spellStart"/>
-        <w:r>
-          <w:rPr>
-            <w:rStyle w:val="Hyperlink"/>
-          </w:rPr>
-          <w:t>JSONToForm</w:t>
-        </w:r>
-        <w:proofErr w:type="spellEnd"/>
-        <w:r>
-          <w:rPr>
-            <w:rStyle w:val="Hyperlink"/>
-          </w:rPr>
-          <w:t xml:space="preserve"> (github.com)</w:t>
+          <w:t>JustinYuann/JSONToForm (github.com)</w:t>
         </w:r>
       </w:hyperlink>
-    </w:p>
-    <w:p>
-      <w:pPr>
-        <w:spacing w:after="0"/>
-      </w:pPr>
-      <w:r>
-        <w:t xml:space="preserve">Please ignore the weird folders, still not familiar with </w:t>
-      </w:r>
-      <w:proofErr w:type="spellStart"/>
-      <w:r>
-        <w:t>github</w:t>
-      </w:r>
-      <w:proofErr w:type="spellEnd"/>
-      <w:r>
-        <w:t xml:space="preserve"> and some folders are for my </w:t>
-      </w:r>
-      <w:proofErr w:type="spellStart"/>
-      <w:r>
-        <w:t>uni</w:t>
-      </w:r>
-      <w:proofErr w:type="spellEnd"/>
-      <w:r>
-        <w:t xml:space="preserve"> documentation.</w:t>
-      </w:r>
-      <w:r>
-        <w:t xml:space="preserve"> The code is in the folder called “</w:t>
-      </w:r>
-      <w:proofErr w:type="spellStart"/>
-      <w:r>
-        <w:t>maincode</w:t>
-      </w:r>
-      <w:proofErr w:type="spellEnd"/>
-      <w:r>
-        <w:t>”.</w:t>
-      </w:r>
-    </w:p>
-    <w:p>
-      <w:pPr>
-        <w:spacing w:after="0"/>
-      </w:pPr>
-    </w:p>
-    <w:p>
-      <w:pPr>
-        <w:spacing w:after="0"/>
-      </w:pPr>
-      <w:proofErr w:type="spellStart"/>
-      <w:r>
-        <w:t>JSONToForm</w:t>
-      </w:r>
-      <w:proofErr w:type="spellEnd"/>
-      <w:r>
-        <w:t xml:space="preserve"> can basically read a JSON file and turn all the String Value Pairs to a Form. I’ve also added a way to add in fields for certain data types like dates and emails! I hope somebody could built upon my work and use it for something </w:t>
-      </w:r>
-      <w:proofErr w:type="gramStart"/>
-      <w:r>
-        <w:t>pretty cool</w:t>
-      </w:r>
-      <w:proofErr w:type="gramEnd"/>
-      <w:r>
-        <w:t xml:space="preserve">! </w:t>
+      <w:r>
+        <w:rPr>
+          <w:rStyle w:val="Hyperlink"/>
+        </w:rPr>
+        <w:t xml:space="preserve"> </w:t>
+      </w:r>
+    </w:p>
+    <w:p>
+      <w:pPr>
+        <w:spacing w:after="0"/>
+      </w:pPr>
+      <w:r>
+        <w:t>Please ignore the weird folders, still not familiar with github and some folders are for my uni documentation.</w:t>
+      </w:r>
+      <w:r>
+        <w:t xml:space="preserve"> The code is in the folder called “maincode”.</w:t>
+      </w:r>
+    </w:p>
+    <w:p>
+      <w:pPr>
+        <w:spacing w:after="0"/>
+      </w:pPr>
+    </w:p>
+    <w:p>
+      <w:pPr>
+        <w:spacing w:after="0"/>
+      </w:pPr>
+      <w:r>
+        <w:t xml:space="preserve">JSONToForm can basically read a JSON file and turn all the String Value Pairs to a Form. I’ve also added a way to add in fields for certain data types like dates and emails! I hope somebody could built upon my work and use it for something pretty cool! </w:t>
       </w:r>
     </w:p>
     <w:p>
@@ -8223,15 +6991,7 @@
         <w:spacing w:after="0"/>
       </w:pPr>
       <w:r>
-        <w:t xml:space="preserve">- Push everything to Git then </w:t>
-      </w:r>
-      <w:proofErr w:type="gramStart"/>
-      <w:r>
-        <w:t>clone</w:t>
-      </w:r>
-      <w:proofErr w:type="gramEnd"/>
-      <w:r>
-        <w:t xml:space="preserve"> and then push it to canvas</w:t>
+        <w:t>- Push everything to Git then clone and then push it to canvas</w:t>
       </w:r>
     </w:p>
     <w:p>
@@ -8377,6 +7137,34 @@
       <w:pPr>
         <w:spacing w:after="0"/>
       </w:pPr>
+    </w:p>
+    <w:p>
+      <w:pPr>
+        <w:pStyle w:val="Heading1"/>
+      </w:pPr>
+      <w:r>
+        <w:t>Social Media Post</w:t>
+      </w:r>
+    </w:p>
+    <w:p>
+      <w:r>
+        <w:t>- Images weren’t allowed on the subreddit song I submitted uploaded on Imgur</w:t>
+      </w:r>
+    </w:p>
+    <w:p>
+      <w:hyperlink r:id="rId32" w:history="1">
+        <w:r>
+          <w:rPr>
+            <w:rStyle w:val="Hyperlink"/>
+          </w:rPr>
+          <w:t>https://www.reddit.com/r/reactjs/comments/n200a0/jsontoform_a_json_parser_that_can_take_a_json/</w:t>
+        </w:r>
+      </w:hyperlink>
+    </w:p>
+    <w:p>
+      <w:r>
+        <w:t>- That’s the reddit post there!</w:t>
+      </w:r>
     </w:p>
     <w:p>
       <w:pPr>
@@ -11549,6 +10337,7 @@
   <w:style w:type="character" w:default="1" w:styleId="DefaultParagraphFont">
     <w:name w:val="Default Paragraph Font"/>
     <w:uiPriority w:val="1"/>
+    <w:semiHidden/>
     <w:unhideWhenUsed/>
   </w:style>
   <w:style w:type="table" w:default="1" w:styleId="TableNormal">

</xml_diff>